<commit_message>
stephen did pieces just added a comment
</commit_message>
<xml_diff>
--- a/TODO.docx
+++ b/TODO.docx
@@ -254,6 +254,17 @@
           <w:numId w:val="2"/>
         </w:numPr>
       </w:pPr>
+      <w:r>
+        <w:t xml:space="preserve">DONE –STEPHEN(updated in </w:t>
+      </w:r>
+      <w:proofErr w:type="spellStart"/>
+      <w:r>
+        <w:t>piecePanel</w:t>
+      </w:r>
+      <w:proofErr w:type="spellEnd"/>
+      <w:r>
+        <w:t xml:space="preserve"> class) looks great</w:t>
+      </w:r>
       <w:r>
         <w:t xml:space="preserve"> </w:t>
       </w:r>
@@ -1247,7 +1258,7 @@
   <a:extraClrSchemeLst/>
   <a:extLst>
     <a:ext uri="{05A4C25C-085E-4340-85A3-A5531E510DB2}">
-      <thm15:themeFamily xmlns:thm15="http://schemas.microsoft.com/office/thememl/2012/main" xmlns="" name="Office Theme" id="{62F939B6-93AF-4DB8-9C6B-D6C7DFDC589F}" vid="{4A3C46E8-61CC-4603-A589-7422A47A8E4A}"/>
+      <thm15:themeFamily xmlns="" xmlns:thm15="http://schemas.microsoft.com/office/thememl/2012/main" name="Office Theme" id="{62F939B6-93AF-4DB8-9C6B-D6C7DFDC589F}" vid="{4A3C46E8-61CC-4603-A589-7422A47A8E4A}"/>
     </a:ext>
   </a:extLst>
 </a:theme>

</xml_diff>

<commit_message>
Number 3 on TODO is resolved.
</commit_message>
<xml_diff>
--- a/TODO.docx
+++ b/TODO.docx
@@ -1,6 +1,6 @@
 
 <file path=word/document.xml><?xml version="1.0" encoding="utf-8"?>
-<w:document xmlns:wpc="http://schemas.microsoft.com/office/word/2010/wordprocessingCanvas" xmlns:mc="http://schemas.openxmlformats.org/markup-compatibility/2006" xmlns:o="urn:schemas-microsoft-com:office:office" xmlns:r="http://schemas.openxmlformats.org/officeDocument/2006/relationships" xmlns:m="http://schemas.openxmlformats.org/officeDocument/2006/math" xmlns:v="urn:schemas-microsoft-com:vml" xmlns:wp14="http://schemas.microsoft.com/office/word/2010/wordprocessingDrawing" xmlns:wp="http://schemas.openxmlformats.org/drawingml/2006/wordprocessingDrawing" xmlns:w10="urn:schemas-microsoft-com:office:word" xmlns:w="http://schemas.openxmlformats.org/wordprocessingml/2006/main" xmlns:w14="http://schemas.microsoft.com/office/word/2010/wordml" xmlns:wpg="http://schemas.microsoft.com/office/word/2010/wordprocessingGroup" xmlns:wpi="http://schemas.microsoft.com/office/word/2010/wordprocessingInk" xmlns:wne="http://schemas.microsoft.com/office/word/2006/wordml" xmlns:wps="http://schemas.microsoft.com/office/word/2010/wordprocessingShape" mc:Ignorable="w14 wp14">
+<w:document xmlns:wpc="http://schemas.microsoft.com/office/word/2010/wordprocessingCanvas" xmlns:mc="http://schemas.openxmlformats.org/markup-compatibility/2006" xmlns:o="urn:schemas-microsoft-com:office:office" xmlns:r="http://schemas.openxmlformats.org/officeDocument/2006/relationships" xmlns:m="http://schemas.openxmlformats.org/officeDocument/2006/math" xmlns:v="urn:schemas-microsoft-com:vml" xmlns:wp14="http://schemas.microsoft.com/office/word/2010/wordprocessingDrawing" xmlns:wp="http://schemas.openxmlformats.org/drawingml/2006/wordprocessingDrawing" xmlns:w10="urn:schemas-microsoft-com:office:word" xmlns:w="http://schemas.openxmlformats.org/wordprocessingml/2006/main" xmlns:w14="http://schemas.microsoft.com/office/word/2010/wordml" xmlns:w15="http://schemas.microsoft.com/office/word/2012/wordml" xmlns:wpg="http://schemas.microsoft.com/office/word/2010/wordprocessingGroup" xmlns:wpi="http://schemas.microsoft.com/office/word/2010/wordprocessingInk" xmlns:wne="http://schemas.microsoft.com/office/word/2006/wordml" xmlns:wps="http://schemas.microsoft.com/office/word/2010/wordprocessingShape" mc:Ignorable="w14 w15 wp14">
   <w:body>
     <w:p>
       <w:r>
@@ -80,15 +80,7 @@
         </w:numPr>
       </w:pPr>
       <w:r>
-        <w:t xml:space="preserve">On </w:t>
-      </w:r>
-      <w:proofErr w:type="gramStart"/>
-      <w:r>
-        <w:t>all the</w:t>
-      </w:r>
-      <w:proofErr w:type="gramEnd"/>
-      <w:r>
-        <w:t xml:space="preserve"> intro GUI’s the buttons have that weird outline on them if they have been clicked, remove it!</w:t>
+        <w:t>On all the intro GUI’s the buttons have that weird outline on them if they have been clicked, remove it!</w:t>
       </w:r>
     </w:p>
     <w:p>
@@ -280,6 +272,36 @@
       <w:r>
         <w:t xml:space="preserve"> </w:t>
       </w:r>
+      <w:r>
+        <w:t xml:space="preserve">DONE—STEPHEN(updated in </w:t>
+      </w:r>
+      <w:proofErr w:type="spellStart"/>
+      <w:r>
+        <w:t>startFrame</w:t>
+      </w:r>
+      <w:proofErr w:type="spellEnd"/>
+      <w:r>
+        <w:t xml:space="preserve"> and </w:t>
+      </w:r>
+      <w:proofErr w:type="spellStart"/>
+      <w:r>
+        <w:t>aboutWin</w:t>
+      </w:r>
+      <w:proofErr w:type="spellEnd"/>
+      <w:r>
+        <w:t>)</w:t>
+      </w:r>
+    </w:p>
+    <w:p>
+      <w:pPr>
+        <w:pStyle w:val="ListParagraph"/>
+        <w:numPr>
+          <w:ilvl w:val="0"/>
+          <w:numId w:val="2"/>
+        </w:numPr>
+      </w:pPr>
+      <w:bookmarkStart w:id="0" w:name="_GoBack"/>
+      <w:bookmarkEnd w:id="0"/>
     </w:p>
     <w:p>
       <w:pPr>
@@ -413,7 +435,7 @@
 </file>
 
 <file path=word/numbering.xml><?xml version="1.0" encoding="utf-8"?>
-<w:numbering xmlns:wpc="http://schemas.microsoft.com/office/word/2010/wordprocessingCanvas" xmlns:mc="http://schemas.openxmlformats.org/markup-compatibility/2006" xmlns:o="urn:schemas-microsoft-com:office:office" xmlns:r="http://schemas.openxmlformats.org/officeDocument/2006/relationships" xmlns:m="http://schemas.openxmlformats.org/officeDocument/2006/math" xmlns:v="urn:schemas-microsoft-com:vml" xmlns:wp14="http://schemas.microsoft.com/office/word/2010/wordprocessingDrawing" xmlns:wp="http://schemas.openxmlformats.org/drawingml/2006/wordprocessingDrawing" xmlns:w10="urn:schemas-microsoft-com:office:word" xmlns:w="http://schemas.openxmlformats.org/wordprocessingml/2006/main" xmlns:w14="http://schemas.microsoft.com/office/word/2010/wordml" xmlns:wpg="http://schemas.microsoft.com/office/word/2010/wordprocessingGroup" xmlns:wpi="http://schemas.microsoft.com/office/word/2010/wordprocessingInk" xmlns:wne="http://schemas.microsoft.com/office/word/2006/wordml" xmlns:wps="http://schemas.microsoft.com/office/word/2010/wordprocessingShape" mc:Ignorable="w14 wp14">
+<w:numbering xmlns:wpc="http://schemas.microsoft.com/office/word/2010/wordprocessingCanvas" xmlns:mc="http://schemas.openxmlformats.org/markup-compatibility/2006" xmlns:o="urn:schemas-microsoft-com:office:office" xmlns:r="http://schemas.openxmlformats.org/officeDocument/2006/relationships" xmlns:m="http://schemas.openxmlformats.org/officeDocument/2006/math" xmlns:v="urn:schemas-microsoft-com:vml" xmlns:wp14="http://schemas.microsoft.com/office/word/2010/wordprocessingDrawing" xmlns:wp="http://schemas.openxmlformats.org/drawingml/2006/wordprocessingDrawing" xmlns:w10="urn:schemas-microsoft-com:office:word" xmlns:w="http://schemas.openxmlformats.org/wordprocessingml/2006/main" xmlns:w14="http://schemas.microsoft.com/office/word/2010/wordml" xmlns:w15="http://schemas.microsoft.com/office/word/2012/wordml" xmlns:wpg="http://schemas.microsoft.com/office/word/2010/wordprocessingGroup" xmlns:wpi="http://schemas.microsoft.com/office/word/2010/wordprocessingInk" xmlns:wne="http://schemas.microsoft.com/office/word/2006/wordml" xmlns:wps="http://schemas.microsoft.com/office/word/2010/wordprocessingShape" mc:Ignorable="w14 w15 wp14">
   <w:abstractNum w:abstractNumId="0">
     <w:nsid w:val="03C254D7"/>
     <w:multiLevelType w:val="hybridMultilevel"/>
@@ -602,7 +624,7 @@
 </file>
 
 <file path=word/styles.xml><?xml version="1.0" encoding="utf-8"?>
-<w:styles xmlns:mc="http://schemas.openxmlformats.org/markup-compatibility/2006" xmlns:r="http://schemas.openxmlformats.org/officeDocument/2006/relationships" xmlns:w="http://schemas.openxmlformats.org/wordprocessingml/2006/main" xmlns:w14="http://schemas.microsoft.com/office/word/2010/wordml" mc:Ignorable="w14">
+<w:styles xmlns:mc="http://schemas.openxmlformats.org/markup-compatibility/2006" xmlns:r="http://schemas.openxmlformats.org/officeDocument/2006/relationships" xmlns:w="http://schemas.openxmlformats.org/wordprocessingml/2006/main" xmlns:w14="http://schemas.microsoft.com/office/word/2010/wordml" xmlns:w15="http://schemas.microsoft.com/office/word/2012/wordml" mc:Ignorable="w14 w15">
   <w:docDefaults>
     <w:rPrDefault>
       <w:rPr>
@@ -618,345 +640,378 @@
       </w:pPr>
     </w:pPrDefault>
   </w:docDefaults>
-  <w:latentStyles w:defLockedState="0" w:defUIPriority="99" w:defSemiHidden="1" w:defUnhideWhenUsed="1" w:defQFormat="0" w:count="267">
-    <w:lsdException w:name="Normal" w:semiHidden="0" w:uiPriority="0" w:unhideWhenUsed="0" w:qFormat="1"/>
-    <w:lsdException w:name="heading 1" w:semiHidden="0" w:uiPriority="9" w:unhideWhenUsed="0" w:qFormat="1"/>
-    <w:lsdException w:name="heading 2" w:uiPriority="9" w:qFormat="1"/>
-    <w:lsdException w:name="heading 3" w:uiPriority="9" w:qFormat="1"/>
-    <w:lsdException w:name="heading 4" w:uiPriority="9" w:qFormat="1"/>
-    <w:lsdException w:name="heading 5" w:uiPriority="9" w:qFormat="1"/>
-    <w:lsdException w:name="heading 6" w:uiPriority="9" w:qFormat="1"/>
-    <w:lsdException w:name="heading 7" w:uiPriority="9" w:qFormat="1"/>
-    <w:lsdException w:name="heading 8" w:uiPriority="9" w:qFormat="1"/>
-    <w:lsdException w:name="heading 9" w:uiPriority="9" w:qFormat="1"/>
-    <w:lsdException w:name="toc 1" w:uiPriority="39"/>
-    <w:lsdException w:name="toc 2" w:uiPriority="39"/>
-    <w:lsdException w:name="toc 3" w:uiPriority="39"/>
-    <w:lsdException w:name="toc 4" w:uiPriority="39"/>
-    <w:lsdException w:name="toc 5" w:uiPriority="39"/>
-    <w:lsdException w:name="toc 6" w:uiPriority="39"/>
-    <w:lsdException w:name="toc 7" w:uiPriority="39"/>
-    <w:lsdException w:name="toc 8" w:uiPriority="39"/>
-    <w:lsdException w:name="toc 9" w:uiPriority="39"/>
-    <w:lsdException w:name="caption" w:uiPriority="35" w:qFormat="1"/>
-    <w:lsdException w:name="Title" w:semiHidden="0" w:uiPriority="10" w:unhideWhenUsed="0" w:qFormat="1"/>
-    <w:lsdException w:name="Default Paragraph Font" w:uiPriority="1"/>
-    <w:lsdException w:name="Subtitle" w:semiHidden="0" w:uiPriority="11" w:unhideWhenUsed="0" w:qFormat="1"/>
-    <w:lsdException w:name="Strong" w:semiHidden="0" w:uiPriority="22" w:unhideWhenUsed="0" w:qFormat="1"/>
-    <w:lsdException w:name="Emphasis" w:semiHidden="0" w:uiPriority="20" w:unhideWhenUsed="0" w:qFormat="1"/>
-    <w:lsdException w:name="Table Grid" w:semiHidden="0" w:uiPriority="39" w:unhideWhenUsed="0"/>
-    <w:lsdException w:name="Placeholder Text" w:unhideWhenUsed="0"/>
-    <w:lsdException w:name="No Spacing" w:semiHidden="0" w:uiPriority="1" w:unhideWhenUsed="0" w:qFormat="1"/>
-    <w:lsdException w:name="Light Shading" w:semiHidden="0" w:uiPriority="60" w:unhideWhenUsed="0"/>
-    <w:lsdException w:name="Light List" w:semiHidden="0" w:uiPriority="61" w:unhideWhenUsed="0"/>
-    <w:lsdException w:name="Light Grid" w:semiHidden="0" w:uiPriority="62" w:unhideWhenUsed="0"/>
-    <w:lsdException w:name="Medium Shading 1" w:semiHidden="0" w:uiPriority="63" w:unhideWhenUsed="0"/>
-    <w:lsdException w:name="Medium Shading 2" w:semiHidden="0" w:uiPriority="64" w:unhideWhenUsed="0"/>
-    <w:lsdException w:name="Medium List 1" w:semiHidden="0" w:uiPriority="65" w:unhideWhenUsed="0"/>
-    <w:lsdException w:name="Medium List 2" w:semiHidden="0" w:uiPriority="66" w:unhideWhenUsed="0"/>
-    <w:lsdException w:name="Medium Grid 1" w:semiHidden="0" w:uiPriority="67" w:unhideWhenUsed="0"/>
-    <w:lsdException w:name="Medium Grid 2" w:semiHidden="0" w:uiPriority="68" w:unhideWhenUsed="0"/>
-    <w:lsdException w:name="Medium Grid 3" w:semiHidden="0" w:uiPriority="69" w:unhideWhenUsed="0"/>
-    <w:lsdException w:name="Dark List" w:semiHidden="0" w:uiPriority="70" w:unhideWhenUsed="0"/>
-    <w:lsdException w:name="Colorful Shading" w:semiHidden="0" w:uiPriority="71" w:unhideWhenUsed="0"/>
-    <w:lsdException w:name="Colorful List" w:semiHidden="0" w:uiPriority="72" w:unhideWhenUsed="0"/>
-    <w:lsdException w:name="Colorful Grid" w:semiHidden="0" w:uiPriority="73" w:unhideWhenUsed="0"/>
-    <w:lsdException w:name="Light Shading Accent 1" w:semiHidden="0" w:uiPriority="60" w:unhideWhenUsed="0"/>
-    <w:lsdException w:name="Light List Accent 1" w:semiHidden="0" w:uiPriority="61" w:unhideWhenUsed="0"/>
-    <w:lsdException w:name="Light Grid Accent 1" w:semiHidden="0" w:uiPriority="62" w:unhideWhenUsed="0"/>
-    <w:lsdException w:name="Medium Shading 1 Accent 1" w:semiHidden="0" w:uiPriority="63" w:unhideWhenUsed="0"/>
-    <w:lsdException w:name="Medium Shading 2 Accent 1" w:semiHidden="0" w:uiPriority="64" w:unhideWhenUsed="0"/>
-    <w:lsdException w:name="Medium List 1 Accent 1" w:semiHidden="0" w:uiPriority="65" w:unhideWhenUsed="0"/>
-    <w:lsdException w:name="Revision" w:unhideWhenUsed="0"/>
-    <w:lsdException w:name="List Paragraph" w:semiHidden="0" w:uiPriority="34" w:unhideWhenUsed="0" w:qFormat="1"/>
-    <w:lsdException w:name="Quote" w:semiHidden="0" w:uiPriority="29" w:unhideWhenUsed="0" w:qFormat="1"/>
-    <w:lsdException w:name="Intense Quote" w:semiHidden="0" w:uiPriority="30" w:unhideWhenUsed="0" w:qFormat="1"/>
-    <w:lsdException w:name="Medium List 2 Accent 1" w:semiHidden="0" w:uiPriority="66" w:unhideWhenUsed="0"/>
-    <w:lsdException w:name="Medium Grid 1 Accent 1" w:semiHidden="0" w:uiPriority="67" w:unhideWhenUsed="0"/>
-    <w:lsdException w:name="Medium Grid 2 Accent 1" w:semiHidden="0" w:uiPriority="68" w:unhideWhenUsed="0"/>
-    <w:lsdException w:name="Medium Grid 3 Accent 1" w:semiHidden="0" w:uiPriority="69" w:unhideWhenUsed="0"/>
-    <w:lsdException w:name="Dark List Accent 1" w:semiHidden="0" w:uiPriority="70" w:unhideWhenUsed="0"/>
-    <w:lsdException w:name="Colorful Shading Accent 1" w:semiHidden="0" w:uiPriority="71" w:unhideWhenUsed="0"/>
-    <w:lsdException w:name="Colorful List Accent 1" w:semiHidden="0" w:uiPriority="72" w:unhideWhenUsed="0"/>
-    <w:lsdException w:name="Colorful Grid Accent 1" w:semiHidden="0" w:uiPriority="73" w:unhideWhenUsed="0"/>
-    <w:lsdException w:name="Light Shading Accent 2" w:semiHidden="0" w:uiPriority="60" w:unhideWhenUsed="0"/>
-    <w:lsdException w:name="Light List Accent 2" w:semiHidden="0" w:uiPriority="61" w:unhideWhenUsed="0"/>
-    <w:lsdException w:name="Light Grid Accent 2" w:semiHidden="0" w:uiPriority="62" w:unhideWhenUsed="0"/>
-    <w:lsdException w:name="Medium Shading 1 Accent 2" w:semiHidden="0" w:uiPriority="63" w:unhideWhenUsed="0"/>
-    <w:lsdException w:name="Medium Shading 2 Accent 2" w:semiHidden="0" w:uiPriority="64" w:unhideWhenUsed="0"/>
-    <w:lsdException w:name="Medium List 1 Accent 2" w:semiHidden="0" w:uiPriority="65" w:unhideWhenUsed="0"/>
-    <w:lsdException w:name="Medium List 2 Accent 2" w:semiHidden="0" w:uiPriority="66" w:unhideWhenUsed="0"/>
-    <w:lsdException w:name="Medium Grid 1 Accent 2" w:semiHidden="0" w:uiPriority="67" w:unhideWhenUsed="0"/>
-    <w:lsdException w:name="Medium Grid 2 Accent 2" w:semiHidden="0" w:uiPriority="68" w:unhideWhenUsed="0"/>
-    <w:lsdException w:name="Medium Grid 3 Accent 2" w:semiHidden="0" w:uiPriority="69" w:unhideWhenUsed="0"/>
-    <w:lsdException w:name="Dark List Accent 2" w:semiHidden="0" w:uiPriority="70" w:unhideWhenUsed="0"/>
-    <w:lsdException w:name="Colorful Shading Accent 2" w:semiHidden="0" w:uiPriority="71" w:unhideWhenUsed="0"/>
-    <w:lsdException w:name="Colorful List Accent 2" w:semiHidden="0" w:uiPriority="72" w:unhideWhenUsed="0"/>
-    <w:lsdException w:name="Colorful Grid Accent 2" w:semiHidden="0" w:uiPriority="73" w:unhideWhenUsed="0"/>
-    <w:lsdException w:name="Light Shading Accent 3" w:semiHidden="0" w:uiPriority="60" w:unhideWhenUsed="0"/>
-    <w:lsdException w:name="Light List Accent 3" w:semiHidden="0" w:uiPriority="61" w:unhideWhenUsed="0"/>
-    <w:lsdException w:name="Light Grid Accent 3" w:semiHidden="0" w:uiPriority="62" w:unhideWhenUsed="0"/>
-    <w:lsdException w:name="Medium Shading 1 Accent 3" w:semiHidden="0" w:uiPriority="63" w:unhideWhenUsed="0"/>
-    <w:lsdException w:name="Medium Shading 2 Accent 3" w:semiHidden="0" w:uiPriority="64" w:unhideWhenUsed="0"/>
-    <w:lsdException w:name="Medium List 1 Accent 3" w:semiHidden="0" w:uiPriority="65" w:unhideWhenUsed="0"/>
-    <w:lsdException w:name="Medium List 2 Accent 3" w:semiHidden="0" w:uiPriority="66" w:unhideWhenUsed="0"/>
-    <w:lsdException w:name="Medium Grid 1 Accent 3" w:semiHidden="0" w:uiPriority="67" w:unhideWhenUsed="0"/>
-    <w:lsdException w:name="Medium Grid 2 Accent 3" w:semiHidden="0" w:uiPriority="68" w:unhideWhenUsed="0"/>
-    <w:lsdException w:name="Medium Grid 3 Accent 3" w:semiHidden="0" w:uiPriority="69" w:unhideWhenUsed="0"/>
-    <w:lsdException w:name="Dark List Accent 3" w:semiHidden="0" w:uiPriority="70" w:unhideWhenUsed="0"/>
-    <w:lsdException w:name="Colorful Shading Accent 3" w:semiHidden="0" w:uiPriority="71" w:unhideWhenUsed="0"/>
-    <w:lsdException w:name="Colorful List Accent 3" w:semiHidden="0" w:uiPriority="72" w:unhideWhenUsed="0"/>
-    <w:lsdException w:name="Colorful Grid Accent 3" w:semiHidden="0" w:uiPriority="73" w:unhideWhenUsed="0"/>
-    <w:lsdException w:name="Light Shading Accent 4" w:semiHidden="0" w:uiPriority="60" w:unhideWhenUsed="0"/>
-    <w:lsdException w:name="Light List Accent 4" w:semiHidden="0" w:uiPriority="61" w:unhideWhenUsed="0"/>
-    <w:lsdException w:name="Light Grid Accent 4" w:semiHidden="0" w:uiPriority="62" w:unhideWhenUsed="0"/>
-    <w:lsdException w:name="Medium Shading 1 Accent 4" w:semiHidden="0" w:uiPriority="63" w:unhideWhenUsed="0"/>
-    <w:lsdException w:name="Medium Shading 2 Accent 4" w:semiHidden="0" w:uiPriority="64" w:unhideWhenUsed="0"/>
-    <w:lsdException w:name="Medium List 1 Accent 4" w:semiHidden="0" w:uiPriority="65" w:unhideWhenUsed="0"/>
-    <w:lsdException w:name="Medium List 2 Accent 4" w:semiHidden="0" w:uiPriority="66" w:unhideWhenUsed="0"/>
-    <w:lsdException w:name="Medium Grid 1 Accent 4" w:semiHidden="0" w:uiPriority="67" w:unhideWhenUsed="0"/>
-    <w:lsdException w:name="Medium Grid 2 Accent 4" w:semiHidden="0" w:uiPriority="68" w:unhideWhenUsed="0"/>
-    <w:lsdException w:name="Medium Grid 3 Accent 4" w:semiHidden="0" w:uiPriority="69" w:unhideWhenUsed="0"/>
-    <w:lsdException w:name="Dark List Accent 4" w:semiHidden="0" w:uiPriority="70" w:unhideWhenUsed="0"/>
-    <w:lsdException w:name="Colorful Shading Accent 4" w:semiHidden="0" w:uiPriority="71" w:unhideWhenUsed="0"/>
-    <w:lsdException w:name="Colorful List Accent 4" w:semiHidden="0" w:uiPriority="72" w:unhideWhenUsed="0"/>
-    <w:lsdException w:name="Colorful Grid Accent 4" w:semiHidden="0" w:uiPriority="73" w:unhideWhenUsed="0"/>
-    <w:lsdException w:name="Light Shading Accent 5" w:semiHidden="0" w:uiPriority="60" w:unhideWhenUsed="0"/>
-    <w:lsdException w:name="Light List Accent 5" w:semiHidden="0" w:uiPriority="61" w:unhideWhenUsed="0"/>
-    <w:lsdException w:name="Light Grid Accent 5" w:semiHidden="0" w:uiPriority="62" w:unhideWhenUsed="0"/>
-    <w:lsdException w:name="Medium Shading 1 Accent 5" w:semiHidden="0" w:uiPriority="63" w:unhideWhenUsed="0"/>
-    <w:lsdException w:name="Medium Shading 2 Accent 5" w:semiHidden="0" w:uiPriority="64" w:unhideWhenUsed="0"/>
-    <w:lsdException w:name="Medium List 1 Accent 5" w:semiHidden="0" w:uiPriority="65" w:unhideWhenUsed="0"/>
-    <w:lsdException w:name="Medium List 2 Accent 5" w:semiHidden="0" w:uiPriority="66" w:unhideWhenUsed="0"/>
-    <w:lsdException w:name="Medium Grid 1 Accent 5" w:semiHidden="0" w:uiPriority="67" w:unhideWhenUsed="0"/>
-    <w:lsdException w:name="Medium Grid 2 Accent 5" w:semiHidden="0" w:uiPriority="68" w:unhideWhenUsed="0"/>
-    <w:lsdException w:name="Medium Grid 3 Accent 5" w:semiHidden="0" w:uiPriority="69" w:unhideWhenUsed="0"/>
-    <w:lsdException w:name="Dark List Accent 5" w:semiHidden="0" w:uiPriority="70" w:unhideWhenUsed="0"/>
-    <w:lsdException w:name="Colorful Shading Accent 5" w:semiHidden="0" w:uiPriority="71" w:unhideWhenUsed="0"/>
-    <w:lsdException w:name="Colorful List Accent 5" w:semiHidden="0" w:uiPriority="72" w:unhideWhenUsed="0"/>
-    <w:lsdException w:name="Colorful Grid Accent 5" w:semiHidden="0" w:uiPriority="73" w:unhideWhenUsed="0"/>
-    <w:lsdException w:name="Light Shading Accent 6" w:semiHidden="0" w:uiPriority="60" w:unhideWhenUsed="0"/>
-    <w:lsdException w:name="Light List Accent 6" w:semiHidden="0" w:uiPriority="61" w:unhideWhenUsed="0"/>
-    <w:lsdException w:name="Light Grid Accent 6" w:semiHidden="0" w:uiPriority="62" w:unhideWhenUsed="0"/>
-    <w:lsdException w:name="Medium Shading 1 Accent 6" w:semiHidden="0" w:uiPriority="63" w:unhideWhenUsed="0"/>
-    <w:lsdException w:name="Medium Shading 2 Accent 6" w:semiHidden="0" w:uiPriority="64" w:unhideWhenUsed="0"/>
-    <w:lsdException w:name="Medium List 1 Accent 6" w:semiHidden="0" w:uiPriority="65" w:unhideWhenUsed="0"/>
-    <w:lsdException w:name="Medium List 2 Accent 6" w:semiHidden="0" w:uiPriority="66" w:unhideWhenUsed="0"/>
-    <w:lsdException w:name="Medium Grid 1 Accent 6" w:semiHidden="0" w:uiPriority="67" w:unhideWhenUsed="0"/>
-    <w:lsdException w:name="Medium Grid 2 Accent 6" w:semiHidden="0" w:uiPriority="68" w:unhideWhenUsed="0"/>
-    <w:lsdException w:name="Medium Grid 3 Accent 6" w:semiHidden="0" w:uiPriority="69" w:unhideWhenUsed="0"/>
-    <w:lsdException w:name="Dark List Accent 6" w:semiHidden="0" w:uiPriority="70" w:unhideWhenUsed="0"/>
-    <w:lsdException w:name="Colorful Shading Accent 6" w:semiHidden="0" w:uiPriority="71" w:unhideWhenUsed="0"/>
-    <w:lsdException w:name="Colorful List Accent 6" w:semiHidden="0" w:uiPriority="72" w:unhideWhenUsed="0"/>
-    <w:lsdException w:name="Colorful Grid Accent 6" w:semiHidden="0" w:uiPriority="73" w:unhideWhenUsed="0"/>
-    <w:lsdException w:name="Subtle Emphasis" w:semiHidden="0" w:uiPriority="19" w:unhideWhenUsed="0" w:qFormat="1"/>
-    <w:lsdException w:name="Intense Emphasis" w:semiHidden="0" w:uiPriority="21" w:unhideWhenUsed="0" w:qFormat="1"/>
-    <w:lsdException w:name="Subtle Reference" w:semiHidden="0" w:uiPriority="31" w:unhideWhenUsed="0" w:qFormat="1"/>
-    <w:lsdException w:name="Intense Reference" w:semiHidden="0" w:uiPriority="32" w:unhideWhenUsed="0" w:qFormat="1"/>
-    <w:lsdException w:name="Book Title" w:semiHidden="0" w:uiPriority="33" w:unhideWhenUsed="0" w:qFormat="1"/>
-    <w:lsdException w:name="Bibliography" w:uiPriority="37"/>
-    <w:lsdException w:name="TOC Heading" w:uiPriority="39" w:qFormat="1"/>
-  </w:latentStyles>
-  <w:style w:type="paragraph" w:default="1" w:styleId="Normal">
-    <w:name w:val="Normal"/>
-    <w:qFormat/>
-  </w:style>
-  <w:style w:type="character" w:default="1" w:styleId="DefaultParagraphFont">
-    <w:name w:val="Default Paragraph Font"/>
-    <w:uiPriority w:val="1"/>
-    <w:semiHidden/>
-    <w:unhideWhenUsed/>
-  </w:style>
-  <w:style w:type="table" w:default="1" w:styleId="TableNormal">
-    <w:name w:val="Normal Table"/>
-    <w:uiPriority w:val="99"/>
-    <w:semiHidden/>
-    <w:unhideWhenUsed/>
-    <w:tblPr>
-      <w:tblInd w:w="0" w:type="dxa"/>
-      <w:tblCellMar>
-        <w:top w:w="0" w:type="dxa"/>
-        <w:left w:w="108" w:type="dxa"/>
-        <w:bottom w:w="0" w:type="dxa"/>
-        <w:right w:w="108" w:type="dxa"/>
-      </w:tblCellMar>
-    </w:tblPr>
-  </w:style>
-  <w:style w:type="numbering" w:default="1" w:styleId="NoList">
-    <w:name w:val="No List"/>
-    <w:uiPriority w:val="99"/>
-    <w:semiHidden/>
-    <w:unhideWhenUsed/>
-  </w:style>
-  <w:style w:type="paragraph" w:styleId="ListParagraph">
-    <w:name w:val="List Paragraph"/>
-    <w:basedOn w:val="Normal"/>
-    <w:uiPriority w:val="34"/>
-    <w:qFormat/>
-    <w:rsid w:val="000C3310"/>
-    <w:pPr>
-      <w:ind w:left="720"/>
-      <w:contextualSpacing/>
-    </w:pPr>
-  </w:style>
-</w:styles>
-</file>
-
-<file path=word/stylesWithEffects.xml><?xml version="1.0" encoding="utf-8"?>
-<w:styles xmlns:wpc="http://schemas.microsoft.com/office/word/2010/wordprocessingCanvas" xmlns:mc="http://schemas.openxmlformats.org/markup-compatibility/2006" xmlns:o="urn:schemas-microsoft-com:office:office" xmlns:r="http://schemas.openxmlformats.org/officeDocument/2006/relationships" xmlns:m="http://schemas.openxmlformats.org/officeDocument/2006/math" xmlns:v="urn:schemas-microsoft-com:vml" xmlns:wp14="http://schemas.microsoft.com/office/word/2010/wordprocessingDrawing" xmlns:wp="http://schemas.openxmlformats.org/drawingml/2006/wordprocessingDrawing" xmlns:w10="urn:schemas-microsoft-com:office:word" xmlns:w="http://schemas.openxmlformats.org/wordprocessingml/2006/main" xmlns:w14="http://schemas.microsoft.com/office/word/2010/wordml" xmlns:wpg="http://schemas.microsoft.com/office/word/2010/wordprocessingGroup" xmlns:wpi="http://schemas.microsoft.com/office/word/2010/wordprocessingInk" xmlns:wne="http://schemas.microsoft.com/office/word/2006/wordml" xmlns:wps="http://schemas.microsoft.com/office/word/2010/wordprocessingShape" mc:Ignorable="w14 wp14">
-  <w:docDefaults>
-    <w:rPrDefault>
-      <w:rPr>
-        <w:rFonts w:asciiTheme="minorHAnsi" w:eastAsiaTheme="minorHAnsi" w:hAnsiTheme="minorHAnsi" w:cstheme="minorBidi"/>
-        <w:sz w:val="22"/>
-        <w:szCs w:val="22"/>
-        <w:lang w:val="en-US" w:eastAsia="en-US" w:bidi="ar-SA"/>
-      </w:rPr>
-    </w:rPrDefault>
-    <w:pPrDefault>
-      <w:pPr>
-        <w:spacing w:after="160" w:line="259" w:lineRule="auto"/>
-      </w:pPr>
-    </w:pPrDefault>
-  </w:docDefaults>
-  <w:latentStyles w:defLockedState="0" w:defUIPriority="99" w:defSemiHidden="1" w:defUnhideWhenUsed="1" w:defQFormat="0" w:count="267">
-    <w:lsdException w:name="Normal" w:semiHidden="0" w:uiPriority="0" w:unhideWhenUsed="0" w:qFormat="1"/>
-    <w:lsdException w:name="heading 1" w:semiHidden="0" w:uiPriority="9" w:unhideWhenUsed="0" w:qFormat="1"/>
-    <w:lsdException w:name="heading 2" w:uiPriority="9" w:qFormat="1"/>
-    <w:lsdException w:name="heading 3" w:uiPriority="9" w:qFormat="1"/>
-    <w:lsdException w:name="heading 4" w:uiPriority="9" w:qFormat="1"/>
-    <w:lsdException w:name="heading 5" w:uiPriority="9" w:qFormat="1"/>
-    <w:lsdException w:name="heading 6" w:uiPriority="9" w:qFormat="1"/>
-    <w:lsdException w:name="heading 7" w:uiPriority="9" w:qFormat="1"/>
-    <w:lsdException w:name="heading 8" w:uiPriority="9" w:qFormat="1"/>
-    <w:lsdException w:name="heading 9" w:uiPriority="9" w:qFormat="1"/>
-    <w:lsdException w:name="toc 1" w:uiPriority="39"/>
-    <w:lsdException w:name="toc 2" w:uiPriority="39"/>
-    <w:lsdException w:name="toc 3" w:uiPriority="39"/>
-    <w:lsdException w:name="toc 4" w:uiPriority="39"/>
-    <w:lsdException w:name="toc 5" w:uiPriority="39"/>
-    <w:lsdException w:name="toc 6" w:uiPriority="39"/>
-    <w:lsdException w:name="toc 7" w:uiPriority="39"/>
-    <w:lsdException w:name="toc 8" w:uiPriority="39"/>
-    <w:lsdException w:name="toc 9" w:uiPriority="39"/>
-    <w:lsdException w:name="caption" w:uiPriority="35" w:qFormat="1"/>
-    <w:lsdException w:name="Title" w:semiHidden="0" w:uiPriority="10" w:unhideWhenUsed="0" w:qFormat="1"/>
-    <w:lsdException w:name="Default Paragraph Font" w:uiPriority="1"/>
-    <w:lsdException w:name="Subtitle" w:semiHidden="0" w:uiPriority="11" w:unhideWhenUsed="0" w:qFormat="1"/>
-    <w:lsdException w:name="Strong" w:semiHidden="0" w:uiPriority="22" w:unhideWhenUsed="0" w:qFormat="1"/>
-    <w:lsdException w:name="Emphasis" w:semiHidden="0" w:uiPriority="20" w:unhideWhenUsed="0" w:qFormat="1"/>
-    <w:lsdException w:name="Table Grid" w:semiHidden="0" w:uiPriority="39" w:unhideWhenUsed="0"/>
-    <w:lsdException w:name="Placeholder Text" w:unhideWhenUsed="0"/>
-    <w:lsdException w:name="No Spacing" w:semiHidden="0" w:uiPriority="1" w:unhideWhenUsed="0" w:qFormat="1"/>
-    <w:lsdException w:name="Light Shading" w:semiHidden="0" w:uiPriority="60" w:unhideWhenUsed="0"/>
-    <w:lsdException w:name="Light List" w:semiHidden="0" w:uiPriority="61" w:unhideWhenUsed="0"/>
-    <w:lsdException w:name="Light Grid" w:semiHidden="0" w:uiPriority="62" w:unhideWhenUsed="0"/>
-    <w:lsdException w:name="Medium Shading 1" w:semiHidden="0" w:uiPriority="63" w:unhideWhenUsed="0"/>
-    <w:lsdException w:name="Medium Shading 2" w:semiHidden="0" w:uiPriority="64" w:unhideWhenUsed="0"/>
-    <w:lsdException w:name="Medium List 1" w:semiHidden="0" w:uiPriority="65" w:unhideWhenUsed="0"/>
-    <w:lsdException w:name="Medium List 2" w:semiHidden="0" w:uiPriority="66" w:unhideWhenUsed="0"/>
-    <w:lsdException w:name="Medium Grid 1" w:semiHidden="0" w:uiPriority="67" w:unhideWhenUsed="0"/>
-    <w:lsdException w:name="Medium Grid 2" w:semiHidden="0" w:uiPriority="68" w:unhideWhenUsed="0"/>
-    <w:lsdException w:name="Medium Grid 3" w:semiHidden="0" w:uiPriority="69" w:unhideWhenUsed="0"/>
-    <w:lsdException w:name="Dark List" w:semiHidden="0" w:uiPriority="70" w:unhideWhenUsed="0"/>
-    <w:lsdException w:name="Colorful Shading" w:semiHidden="0" w:uiPriority="71" w:unhideWhenUsed="0"/>
-    <w:lsdException w:name="Colorful List" w:semiHidden="0" w:uiPriority="72" w:unhideWhenUsed="0"/>
-    <w:lsdException w:name="Colorful Grid" w:semiHidden="0" w:uiPriority="73" w:unhideWhenUsed="0"/>
-    <w:lsdException w:name="Light Shading Accent 1" w:semiHidden="0" w:uiPriority="60" w:unhideWhenUsed="0"/>
-    <w:lsdException w:name="Light List Accent 1" w:semiHidden="0" w:uiPriority="61" w:unhideWhenUsed="0"/>
-    <w:lsdException w:name="Light Grid Accent 1" w:semiHidden="0" w:uiPriority="62" w:unhideWhenUsed="0"/>
-    <w:lsdException w:name="Medium Shading 1 Accent 1" w:semiHidden="0" w:uiPriority="63" w:unhideWhenUsed="0"/>
-    <w:lsdException w:name="Medium Shading 2 Accent 1" w:semiHidden="0" w:uiPriority="64" w:unhideWhenUsed="0"/>
-    <w:lsdException w:name="Medium List 1 Accent 1" w:semiHidden="0" w:uiPriority="65" w:unhideWhenUsed="0"/>
-    <w:lsdException w:name="Revision" w:unhideWhenUsed="0"/>
-    <w:lsdException w:name="List Paragraph" w:semiHidden="0" w:uiPriority="34" w:unhideWhenUsed="0" w:qFormat="1"/>
-    <w:lsdException w:name="Quote" w:semiHidden="0" w:uiPriority="29" w:unhideWhenUsed="0" w:qFormat="1"/>
-    <w:lsdException w:name="Intense Quote" w:semiHidden="0" w:uiPriority="30" w:unhideWhenUsed="0" w:qFormat="1"/>
-    <w:lsdException w:name="Medium List 2 Accent 1" w:semiHidden="0" w:uiPriority="66" w:unhideWhenUsed="0"/>
-    <w:lsdException w:name="Medium Grid 1 Accent 1" w:semiHidden="0" w:uiPriority="67" w:unhideWhenUsed="0"/>
-    <w:lsdException w:name="Medium Grid 2 Accent 1" w:semiHidden="0" w:uiPriority="68" w:unhideWhenUsed="0"/>
-    <w:lsdException w:name="Medium Grid 3 Accent 1" w:semiHidden="0" w:uiPriority="69" w:unhideWhenUsed="0"/>
-    <w:lsdException w:name="Dark List Accent 1" w:semiHidden="0" w:uiPriority="70" w:unhideWhenUsed="0"/>
-    <w:lsdException w:name="Colorful Shading Accent 1" w:semiHidden="0" w:uiPriority="71" w:unhideWhenUsed="0"/>
-    <w:lsdException w:name="Colorful List Accent 1" w:semiHidden="0" w:uiPriority="72" w:unhideWhenUsed="0"/>
-    <w:lsdException w:name="Colorful Grid Accent 1" w:semiHidden="0" w:uiPriority="73" w:unhideWhenUsed="0"/>
-    <w:lsdException w:name="Light Shading Accent 2" w:semiHidden="0" w:uiPriority="60" w:unhideWhenUsed="0"/>
-    <w:lsdException w:name="Light List Accent 2" w:semiHidden="0" w:uiPriority="61" w:unhideWhenUsed="0"/>
-    <w:lsdException w:name="Light Grid Accent 2" w:semiHidden="0" w:uiPriority="62" w:unhideWhenUsed="0"/>
-    <w:lsdException w:name="Medium Shading 1 Accent 2" w:semiHidden="0" w:uiPriority="63" w:unhideWhenUsed="0"/>
-    <w:lsdException w:name="Medium Shading 2 Accent 2" w:semiHidden="0" w:uiPriority="64" w:unhideWhenUsed="0"/>
-    <w:lsdException w:name="Medium List 1 Accent 2" w:semiHidden="0" w:uiPriority="65" w:unhideWhenUsed="0"/>
-    <w:lsdException w:name="Medium List 2 Accent 2" w:semiHidden="0" w:uiPriority="66" w:unhideWhenUsed="0"/>
-    <w:lsdException w:name="Medium Grid 1 Accent 2" w:semiHidden="0" w:uiPriority="67" w:unhideWhenUsed="0"/>
-    <w:lsdException w:name="Medium Grid 2 Accent 2" w:semiHidden="0" w:uiPriority="68" w:unhideWhenUsed="0"/>
-    <w:lsdException w:name="Medium Grid 3 Accent 2" w:semiHidden="0" w:uiPriority="69" w:unhideWhenUsed="0"/>
-    <w:lsdException w:name="Dark List Accent 2" w:semiHidden="0" w:uiPriority="70" w:unhideWhenUsed="0"/>
-    <w:lsdException w:name="Colorful Shading Accent 2" w:semiHidden="0" w:uiPriority="71" w:unhideWhenUsed="0"/>
-    <w:lsdException w:name="Colorful List Accent 2" w:semiHidden="0" w:uiPriority="72" w:unhideWhenUsed="0"/>
-    <w:lsdException w:name="Colorful Grid Accent 2" w:semiHidden="0" w:uiPriority="73" w:unhideWhenUsed="0"/>
-    <w:lsdException w:name="Light Shading Accent 3" w:semiHidden="0" w:uiPriority="60" w:unhideWhenUsed="0"/>
-    <w:lsdException w:name="Light List Accent 3" w:semiHidden="0" w:uiPriority="61" w:unhideWhenUsed="0"/>
-    <w:lsdException w:name="Light Grid Accent 3" w:semiHidden="0" w:uiPriority="62" w:unhideWhenUsed="0"/>
-    <w:lsdException w:name="Medium Shading 1 Accent 3" w:semiHidden="0" w:uiPriority="63" w:unhideWhenUsed="0"/>
-    <w:lsdException w:name="Medium Shading 2 Accent 3" w:semiHidden="0" w:uiPriority="64" w:unhideWhenUsed="0"/>
-    <w:lsdException w:name="Medium List 1 Accent 3" w:semiHidden="0" w:uiPriority="65" w:unhideWhenUsed="0"/>
-    <w:lsdException w:name="Medium List 2 Accent 3" w:semiHidden="0" w:uiPriority="66" w:unhideWhenUsed="0"/>
-    <w:lsdException w:name="Medium Grid 1 Accent 3" w:semiHidden="0" w:uiPriority="67" w:unhideWhenUsed="0"/>
-    <w:lsdException w:name="Medium Grid 2 Accent 3" w:semiHidden="0" w:uiPriority="68" w:unhideWhenUsed="0"/>
-    <w:lsdException w:name="Medium Grid 3 Accent 3" w:semiHidden="0" w:uiPriority="69" w:unhideWhenUsed="0"/>
-    <w:lsdException w:name="Dark List Accent 3" w:semiHidden="0" w:uiPriority="70" w:unhideWhenUsed="0"/>
-    <w:lsdException w:name="Colorful Shading Accent 3" w:semiHidden="0" w:uiPriority="71" w:unhideWhenUsed="0"/>
-    <w:lsdException w:name="Colorful List Accent 3" w:semiHidden="0" w:uiPriority="72" w:unhideWhenUsed="0"/>
-    <w:lsdException w:name="Colorful Grid Accent 3" w:semiHidden="0" w:uiPriority="73" w:unhideWhenUsed="0"/>
-    <w:lsdException w:name="Light Shading Accent 4" w:semiHidden="0" w:uiPriority="60" w:unhideWhenUsed="0"/>
-    <w:lsdException w:name="Light List Accent 4" w:semiHidden="0" w:uiPriority="61" w:unhideWhenUsed="0"/>
-    <w:lsdException w:name="Light Grid Accent 4" w:semiHidden="0" w:uiPriority="62" w:unhideWhenUsed="0"/>
-    <w:lsdException w:name="Medium Shading 1 Accent 4" w:semiHidden="0" w:uiPriority="63" w:unhideWhenUsed="0"/>
-    <w:lsdException w:name="Medium Shading 2 Accent 4" w:semiHidden="0" w:uiPriority="64" w:unhideWhenUsed="0"/>
-    <w:lsdException w:name="Medium List 1 Accent 4" w:semiHidden="0" w:uiPriority="65" w:unhideWhenUsed="0"/>
-    <w:lsdException w:name="Medium List 2 Accent 4" w:semiHidden="0" w:uiPriority="66" w:unhideWhenUsed="0"/>
-    <w:lsdException w:name="Medium Grid 1 Accent 4" w:semiHidden="0" w:uiPriority="67" w:unhideWhenUsed="0"/>
-    <w:lsdException w:name="Medium Grid 2 Accent 4" w:semiHidden="0" w:uiPriority="68" w:unhideWhenUsed="0"/>
-    <w:lsdException w:name="Medium Grid 3 Accent 4" w:semiHidden="0" w:uiPriority="69" w:unhideWhenUsed="0"/>
-    <w:lsdException w:name="Dark List Accent 4" w:semiHidden="0" w:uiPriority="70" w:unhideWhenUsed="0"/>
-    <w:lsdException w:name="Colorful Shading Accent 4" w:semiHidden="0" w:uiPriority="71" w:unhideWhenUsed="0"/>
-    <w:lsdException w:name="Colorful List Accent 4" w:semiHidden="0" w:uiPriority="72" w:unhideWhenUsed="0"/>
-    <w:lsdException w:name="Colorful Grid Accent 4" w:semiHidden="0" w:uiPriority="73" w:unhideWhenUsed="0"/>
-    <w:lsdException w:name="Light Shading Accent 5" w:semiHidden="0" w:uiPriority="60" w:unhideWhenUsed="0"/>
-    <w:lsdException w:name="Light List Accent 5" w:semiHidden="0" w:uiPriority="61" w:unhideWhenUsed="0"/>
-    <w:lsdException w:name="Light Grid Accent 5" w:semiHidden="0" w:uiPriority="62" w:unhideWhenUsed="0"/>
-    <w:lsdException w:name="Medium Shading 1 Accent 5" w:semiHidden="0" w:uiPriority="63" w:unhideWhenUsed="0"/>
-    <w:lsdException w:name="Medium Shading 2 Accent 5" w:semiHidden="0" w:uiPriority="64" w:unhideWhenUsed="0"/>
-    <w:lsdException w:name="Medium List 1 Accent 5" w:semiHidden="0" w:uiPriority="65" w:unhideWhenUsed="0"/>
-    <w:lsdException w:name="Medium List 2 Accent 5" w:semiHidden="0" w:uiPriority="66" w:unhideWhenUsed="0"/>
-    <w:lsdException w:name="Medium Grid 1 Accent 5" w:semiHidden="0" w:uiPriority="67" w:unhideWhenUsed="0"/>
-    <w:lsdException w:name="Medium Grid 2 Accent 5" w:semiHidden="0" w:uiPriority="68" w:unhideWhenUsed="0"/>
-    <w:lsdException w:name="Medium Grid 3 Accent 5" w:semiHidden="0" w:uiPriority="69" w:unhideWhenUsed="0"/>
-    <w:lsdException w:name="Dark List Accent 5" w:semiHidden="0" w:uiPriority="70" w:unhideWhenUsed="0"/>
-    <w:lsdException w:name="Colorful Shading Accent 5" w:semiHidden="0" w:uiPriority="71" w:unhideWhenUsed="0"/>
-    <w:lsdException w:name="Colorful List Accent 5" w:semiHidden="0" w:uiPriority="72" w:unhideWhenUsed="0"/>
-    <w:lsdException w:name="Colorful Grid Accent 5" w:semiHidden="0" w:uiPriority="73" w:unhideWhenUsed="0"/>
-    <w:lsdException w:name="Light Shading Accent 6" w:semiHidden="0" w:uiPriority="60" w:unhideWhenUsed="0"/>
-    <w:lsdException w:name="Light List Accent 6" w:semiHidden="0" w:uiPriority="61" w:unhideWhenUsed="0"/>
-    <w:lsdException w:name="Light Grid Accent 6" w:semiHidden="0" w:uiPriority="62" w:unhideWhenUsed="0"/>
-    <w:lsdException w:name="Medium Shading 1 Accent 6" w:semiHidden="0" w:uiPriority="63" w:unhideWhenUsed="0"/>
-    <w:lsdException w:name="Medium Shading 2 Accent 6" w:semiHidden="0" w:uiPriority="64" w:unhideWhenUsed="0"/>
-    <w:lsdException w:name="Medium List 1 Accent 6" w:semiHidden="0" w:uiPriority="65" w:unhideWhenUsed="0"/>
-    <w:lsdException w:name="Medium List 2 Accent 6" w:semiHidden="0" w:uiPriority="66" w:unhideWhenUsed="0"/>
-    <w:lsdException w:name="Medium Grid 1 Accent 6" w:semiHidden="0" w:uiPriority="67" w:unhideWhenUsed="0"/>
-    <w:lsdException w:name="Medium Grid 2 Accent 6" w:semiHidden="0" w:uiPriority="68" w:unhideWhenUsed="0"/>
-    <w:lsdException w:name="Medium Grid 3 Accent 6" w:semiHidden="0" w:uiPriority="69" w:unhideWhenUsed="0"/>
-    <w:lsdException w:name="Dark List Accent 6" w:semiHidden="0" w:uiPriority="70" w:unhideWhenUsed="0"/>
-    <w:lsdException w:name="Colorful Shading Accent 6" w:semiHidden="0" w:uiPriority="71" w:unhideWhenUsed="0"/>
-    <w:lsdException w:name="Colorful List Accent 6" w:semiHidden="0" w:uiPriority="72" w:unhideWhenUsed="0"/>
-    <w:lsdException w:name="Colorful Grid Accent 6" w:semiHidden="0" w:uiPriority="73" w:unhideWhenUsed="0"/>
-    <w:lsdException w:name="Subtle Emphasis" w:semiHidden="0" w:uiPriority="19" w:unhideWhenUsed="0" w:qFormat="1"/>
-    <w:lsdException w:name="Intense Emphasis" w:semiHidden="0" w:uiPriority="21" w:unhideWhenUsed="0" w:qFormat="1"/>
-    <w:lsdException w:name="Subtle Reference" w:semiHidden="0" w:uiPriority="31" w:unhideWhenUsed="0" w:qFormat="1"/>
-    <w:lsdException w:name="Intense Reference" w:semiHidden="0" w:uiPriority="32" w:unhideWhenUsed="0" w:qFormat="1"/>
-    <w:lsdException w:name="Book Title" w:semiHidden="0" w:uiPriority="33" w:unhideWhenUsed="0" w:qFormat="1"/>
-    <w:lsdException w:name="Bibliography" w:uiPriority="37"/>
-    <w:lsdException w:name="TOC Heading" w:uiPriority="39" w:qFormat="1"/>
+  <w:latentStyles w:defLockedState="0" w:defUIPriority="99" w:defSemiHidden="0" w:defUnhideWhenUsed="0" w:defQFormat="0" w:count="371">
+    <w:lsdException w:name="Normal" w:uiPriority="0" w:qFormat="1"/>
+    <w:lsdException w:name="heading 1" w:uiPriority="9" w:qFormat="1"/>
+    <w:lsdException w:name="heading 2" w:semiHidden="1" w:uiPriority="9" w:unhideWhenUsed="1" w:qFormat="1"/>
+    <w:lsdException w:name="heading 3" w:semiHidden="1" w:uiPriority="9" w:unhideWhenUsed="1" w:qFormat="1"/>
+    <w:lsdException w:name="heading 4" w:semiHidden="1" w:uiPriority="9" w:unhideWhenUsed="1" w:qFormat="1"/>
+    <w:lsdException w:name="heading 5" w:semiHidden="1" w:uiPriority="9" w:unhideWhenUsed="1" w:qFormat="1"/>
+    <w:lsdException w:name="heading 6" w:semiHidden="1" w:uiPriority="9" w:unhideWhenUsed="1" w:qFormat="1"/>
+    <w:lsdException w:name="heading 7" w:semiHidden="1" w:uiPriority="9" w:unhideWhenUsed="1" w:qFormat="1"/>
+    <w:lsdException w:name="heading 8" w:semiHidden="1" w:uiPriority="9" w:unhideWhenUsed="1" w:qFormat="1"/>
+    <w:lsdException w:name="heading 9" w:semiHidden="1" w:uiPriority="9" w:unhideWhenUsed="1" w:qFormat="1"/>
+    <w:lsdException w:name="index 1" w:semiHidden="1" w:unhideWhenUsed="1"/>
+    <w:lsdException w:name="index 2" w:semiHidden="1" w:unhideWhenUsed="1"/>
+    <w:lsdException w:name="index 3" w:semiHidden="1" w:unhideWhenUsed="1"/>
+    <w:lsdException w:name="index 4" w:semiHidden="1" w:unhideWhenUsed="1"/>
+    <w:lsdException w:name="index 5" w:semiHidden="1" w:unhideWhenUsed="1"/>
+    <w:lsdException w:name="index 6" w:semiHidden="1" w:unhideWhenUsed="1"/>
+    <w:lsdException w:name="index 7" w:semiHidden="1" w:unhideWhenUsed="1"/>
+    <w:lsdException w:name="index 8" w:semiHidden="1" w:unhideWhenUsed="1"/>
+    <w:lsdException w:name="index 9" w:semiHidden="1" w:unhideWhenUsed="1"/>
+    <w:lsdException w:name="toc 1" w:semiHidden="1" w:uiPriority="39" w:unhideWhenUsed="1"/>
+    <w:lsdException w:name="toc 2" w:semiHidden="1" w:uiPriority="39" w:unhideWhenUsed="1"/>
+    <w:lsdException w:name="toc 3" w:semiHidden="1" w:uiPriority="39" w:unhideWhenUsed="1"/>
+    <w:lsdException w:name="toc 4" w:semiHidden="1" w:uiPriority="39" w:unhideWhenUsed="1"/>
+    <w:lsdException w:name="toc 5" w:semiHidden="1" w:uiPriority="39" w:unhideWhenUsed="1"/>
+    <w:lsdException w:name="toc 6" w:semiHidden="1" w:uiPriority="39" w:unhideWhenUsed="1"/>
+    <w:lsdException w:name="toc 7" w:semiHidden="1" w:uiPriority="39" w:unhideWhenUsed="1"/>
+    <w:lsdException w:name="toc 8" w:semiHidden="1" w:uiPriority="39" w:unhideWhenUsed="1"/>
+    <w:lsdException w:name="toc 9" w:semiHidden="1" w:uiPriority="39" w:unhideWhenUsed="1"/>
+    <w:lsdException w:name="Normal Indent" w:semiHidden="1" w:unhideWhenUsed="1"/>
+    <w:lsdException w:name="footnote text" w:semiHidden="1" w:unhideWhenUsed="1"/>
+    <w:lsdException w:name="annotation text" w:semiHidden="1" w:unhideWhenUsed="1"/>
+    <w:lsdException w:name="header" w:semiHidden="1" w:unhideWhenUsed="1"/>
+    <w:lsdException w:name="footer" w:semiHidden="1" w:unhideWhenUsed="1"/>
+    <w:lsdException w:name="index heading" w:semiHidden="1" w:unhideWhenUsed="1"/>
+    <w:lsdException w:name="caption" w:semiHidden="1" w:uiPriority="35" w:unhideWhenUsed="1" w:qFormat="1"/>
+    <w:lsdException w:name="table of figures" w:semiHidden="1" w:unhideWhenUsed="1"/>
+    <w:lsdException w:name="envelope address" w:semiHidden="1" w:unhideWhenUsed="1"/>
+    <w:lsdException w:name="envelope return" w:semiHidden="1" w:unhideWhenUsed="1"/>
+    <w:lsdException w:name="footnote reference" w:semiHidden="1" w:unhideWhenUsed="1"/>
+    <w:lsdException w:name="annotation reference" w:semiHidden="1" w:unhideWhenUsed="1"/>
+    <w:lsdException w:name="line number" w:semiHidden="1" w:unhideWhenUsed="1"/>
+    <w:lsdException w:name="page number" w:semiHidden="1" w:unhideWhenUsed="1"/>
+    <w:lsdException w:name="endnote reference" w:semiHidden="1" w:unhideWhenUsed="1"/>
+    <w:lsdException w:name="endnote text" w:semiHidden="1" w:unhideWhenUsed="1"/>
+    <w:lsdException w:name="table of authorities" w:semiHidden="1" w:unhideWhenUsed="1"/>
+    <w:lsdException w:name="macro" w:semiHidden="1" w:unhideWhenUsed="1"/>
+    <w:lsdException w:name="toa heading" w:semiHidden="1" w:unhideWhenUsed="1"/>
+    <w:lsdException w:name="List" w:semiHidden="1" w:unhideWhenUsed="1"/>
+    <w:lsdException w:name="List Bullet" w:semiHidden="1" w:unhideWhenUsed="1"/>
+    <w:lsdException w:name="List Number" w:semiHidden="1" w:unhideWhenUsed="1"/>
+    <w:lsdException w:name="List 2" w:semiHidden="1" w:unhideWhenUsed="1"/>
+    <w:lsdException w:name="List 3" w:semiHidden="1" w:unhideWhenUsed="1"/>
+    <w:lsdException w:name="List 4" w:semiHidden="1" w:unhideWhenUsed="1"/>
+    <w:lsdException w:name="List 5" w:semiHidden="1" w:unhideWhenUsed="1"/>
+    <w:lsdException w:name="List Bullet 2" w:semiHidden="1" w:unhideWhenUsed="1"/>
+    <w:lsdException w:name="List Bullet 3" w:semiHidden="1" w:unhideWhenUsed="1"/>
+    <w:lsdException w:name="List Bullet 4" w:semiHidden="1" w:unhideWhenUsed="1"/>
+    <w:lsdException w:name="List Bullet 5" w:semiHidden="1" w:unhideWhenUsed="1"/>
+    <w:lsdException w:name="List Number 2" w:semiHidden="1" w:unhideWhenUsed="1"/>
+    <w:lsdException w:name="List Number 3" w:semiHidden="1" w:unhideWhenUsed="1"/>
+    <w:lsdException w:name="List Number 4" w:semiHidden="1" w:unhideWhenUsed="1"/>
+    <w:lsdException w:name="List Number 5" w:semiHidden="1" w:unhideWhenUsed="1"/>
+    <w:lsdException w:name="Title" w:uiPriority="10" w:qFormat="1"/>
+    <w:lsdException w:name="Closing" w:semiHidden="1" w:unhideWhenUsed="1"/>
+    <w:lsdException w:name="Signature" w:semiHidden="1" w:unhideWhenUsed="1"/>
+    <w:lsdException w:name="Default Paragraph Font" w:semiHidden="1" w:uiPriority="1" w:unhideWhenUsed="1"/>
+    <w:lsdException w:name="Body Text" w:semiHidden="1" w:unhideWhenUsed="1"/>
+    <w:lsdException w:name="Body Text Indent" w:semiHidden="1" w:unhideWhenUsed="1"/>
+    <w:lsdException w:name="List Continue" w:semiHidden="1" w:unhideWhenUsed="1"/>
+    <w:lsdException w:name="List Continue 2" w:semiHidden="1" w:unhideWhenUsed="1"/>
+    <w:lsdException w:name="List Continue 3" w:semiHidden="1" w:unhideWhenUsed="1"/>
+    <w:lsdException w:name="List Continue 4" w:semiHidden="1" w:unhideWhenUsed="1"/>
+    <w:lsdException w:name="List Continue 5" w:semiHidden="1" w:unhideWhenUsed="1"/>
+    <w:lsdException w:name="Message Header" w:semiHidden="1" w:unhideWhenUsed="1"/>
+    <w:lsdException w:name="Subtitle" w:uiPriority="11" w:qFormat="1"/>
+    <w:lsdException w:name="Salutation" w:semiHidden="1" w:unhideWhenUsed="1"/>
+    <w:lsdException w:name="Date" w:semiHidden="1" w:unhideWhenUsed="1"/>
+    <w:lsdException w:name="Body Text First Indent" w:semiHidden="1" w:unhideWhenUsed="1"/>
+    <w:lsdException w:name="Body Text First Indent 2" w:semiHidden="1" w:unhideWhenUsed="1"/>
+    <w:lsdException w:name="Note Heading" w:semiHidden="1" w:unhideWhenUsed="1"/>
+    <w:lsdException w:name="Body Text 2" w:semiHidden="1" w:unhideWhenUsed="1"/>
+    <w:lsdException w:name="Body Text 3" w:semiHidden="1" w:unhideWhenUsed="1"/>
+    <w:lsdException w:name="Body Text Indent 2" w:semiHidden="1" w:unhideWhenUsed="1"/>
+    <w:lsdException w:name="Body Text Indent 3" w:semiHidden="1" w:unhideWhenUsed="1"/>
+    <w:lsdException w:name="Block Text" w:semiHidden="1" w:unhideWhenUsed="1"/>
+    <w:lsdException w:name="Hyperlink" w:semiHidden="1" w:unhideWhenUsed="1"/>
+    <w:lsdException w:name="FollowedHyperlink" w:semiHidden="1" w:unhideWhenUsed="1"/>
+    <w:lsdException w:name="Strong" w:uiPriority="22" w:qFormat="1"/>
+    <w:lsdException w:name="Emphasis" w:uiPriority="20" w:qFormat="1"/>
+    <w:lsdException w:name="Document Map" w:semiHidden="1" w:unhideWhenUsed="1"/>
+    <w:lsdException w:name="Plain Text" w:semiHidden="1" w:unhideWhenUsed="1"/>
+    <w:lsdException w:name="E-mail Signature" w:semiHidden="1" w:unhideWhenUsed="1"/>
+    <w:lsdException w:name="HTML Top of Form" w:semiHidden="1" w:unhideWhenUsed="1"/>
+    <w:lsdException w:name="HTML Bottom of Form" w:semiHidden="1" w:unhideWhenUsed="1"/>
+    <w:lsdException w:name="Normal (Web)" w:semiHidden="1" w:unhideWhenUsed="1"/>
+    <w:lsdException w:name="HTML Acronym" w:semiHidden="1" w:unhideWhenUsed="1"/>
+    <w:lsdException w:name="HTML Address" w:semiHidden="1" w:unhideWhenUsed="1"/>
+    <w:lsdException w:name="HTML Cite" w:semiHidden="1" w:unhideWhenUsed="1"/>
+    <w:lsdException w:name="HTML Code" w:semiHidden="1" w:unhideWhenUsed="1"/>
+    <w:lsdException w:name="HTML Definition" w:semiHidden="1" w:unhideWhenUsed="1"/>
+    <w:lsdException w:name="HTML Keyboard" w:semiHidden="1" w:unhideWhenUsed="1"/>
+    <w:lsdException w:name="HTML Preformatted" w:semiHidden="1" w:unhideWhenUsed="1"/>
+    <w:lsdException w:name="HTML Sample" w:semiHidden="1" w:unhideWhenUsed="1"/>
+    <w:lsdException w:name="HTML Typewriter" w:semiHidden="1" w:unhideWhenUsed="1"/>
+    <w:lsdException w:name="HTML Variable" w:semiHidden="1" w:unhideWhenUsed="1"/>
+    <w:lsdException w:name="Normal Table" w:semiHidden="1" w:unhideWhenUsed="1"/>
+    <w:lsdException w:name="annotation subject" w:semiHidden="1" w:unhideWhenUsed="1"/>
+    <w:lsdException w:name="No List" w:semiHidden="1" w:unhideWhenUsed="1"/>
+    <w:lsdException w:name="Outline List 1" w:semiHidden="1" w:unhideWhenUsed="1"/>
+    <w:lsdException w:name="Outline List 2" w:semiHidden="1" w:unhideWhenUsed="1"/>
+    <w:lsdException w:name="Outline List 3" w:semiHidden="1" w:unhideWhenUsed="1"/>
+    <w:lsdException w:name="Table Simple 1" w:semiHidden="1" w:unhideWhenUsed="1"/>
+    <w:lsdException w:name="Table Simple 2" w:semiHidden="1" w:unhideWhenUsed="1"/>
+    <w:lsdException w:name="Table Simple 3" w:semiHidden="1" w:unhideWhenUsed="1"/>
+    <w:lsdException w:name="Table Classic 1" w:semiHidden="1" w:unhideWhenUsed="1"/>
+    <w:lsdException w:name="Table Classic 2" w:semiHidden="1" w:unhideWhenUsed="1"/>
+    <w:lsdException w:name="Table Classic 3" w:semiHidden="1" w:unhideWhenUsed="1"/>
+    <w:lsdException w:name="Table Classic 4" w:semiHidden="1" w:unhideWhenUsed="1"/>
+    <w:lsdException w:name="Table Colorful 1" w:semiHidden="1" w:unhideWhenUsed="1"/>
+    <w:lsdException w:name="Table Colorful 2" w:semiHidden="1" w:unhideWhenUsed="1"/>
+    <w:lsdException w:name="Table Colorful 3" w:semiHidden="1" w:unhideWhenUsed="1"/>
+    <w:lsdException w:name="Table Columns 1" w:semiHidden="1" w:unhideWhenUsed="1"/>
+    <w:lsdException w:name="Table Columns 2" w:semiHidden="1" w:unhideWhenUsed="1"/>
+    <w:lsdException w:name="Table Columns 3" w:semiHidden="1" w:unhideWhenUsed="1"/>
+    <w:lsdException w:name="Table Columns 4" w:semiHidden="1" w:unhideWhenUsed="1"/>
+    <w:lsdException w:name="Table Columns 5" w:semiHidden="1" w:unhideWhenUsed="1"/>
+    <w:lsdException w:name="Table Grid 1" w:semiHidden="1" w:unhideWhenUsed="1"/>
+    <w:lsdException w:name="Table Grid 2" w:semiHidden="1" w:unhideWhenUsed="1"/>
+    <w:lsdException w:name="Table Grid 3" w:semiHidden="1" w:unhideWhenUsed="1"/>
+    <w:lsdException w:name="Table Grid 4" w:semiHidden="1" w:unhideWhenUsed="1"/>
+    <w:lsdException w:name="Table Grid 5" w:semiHidden="1" w:unhideWhenUsed="1"/>
+    <w:lsdException w:name="Table Grid 6" w:semiHidden="1" w:unhideWhenUsed="1"/>
+    <w:lsdException w:name="Table Grid 7" w:semiHidden="1" w:unhideWhenUsed="1"/>
+    <w:lsdException w:name="Table Grid 8" w:semiHidden="1" w:unhideWhenUsed="1"/>
+    <w:lsdException w:name="Table List 1" w:semiHidden="1" w:unhideWhenUsed="1"/>
+    <w:lsdException w:name="Table List 2" w:semiHidden="1" w:unhideWhenUsed="1"/>
+    <w:lsdException w:name="Table List 3" w:semiHidden="1" w:unhideWhenUsed="1"/>
+    <w:lsdException w:name="Table List 4" w:semiHidden="1" w:unhideWhenUsed="1"/>
+    <w:lsdException w:name="Table List 5" w:semiHidden="1" w:unhideWhenUsed="1"/>
+    <w:lsdException w:name="Table List 6" w:semiHidden="1" w:unhideWhenUsed="1"/>
+    <w:lsdException w:name="Table List 7" w:semiHidden="1" w:unhideWhenUsed="1"/>
+    <w:lsdException w:name="Table List 8" w:semiHidden="1" w:unhideWhenUsed="1"/>
+    <w:lsdException w:name="Table 3D effects 1" w:semiHidden="1" w:unhideWhenUsed="1"/>
+    <w:lsdException w:name="Table 3D effects 2" w:semiHidden="1" w:unhideWhenUsed="1"/>
+    <w:lsdException w:name="Table 3D effects 3" w:semiHidden="1" w:unhideWhenUsed="1"/>
+    <w:lsdException w:name="Table Contemporary" w:semiHidden="1" w:unhideWhenUsed="1"/>
+    <w:lsdException w:name="Table Elegant" w:semiHidden="1" w:unhideWhenUsed="1"/>
+    <w:lsdException w:name="Table Professional" w:semiHidden="1" w:unhideWhenUsed="1"/>
+    <w:lsdException w:name="Table Subtle 1" w:semiHidden="1" w:unhideWhenUsed="1"/>
+    <w:lsdException w:name="Table Subtle 2" w:semiHidden="1" w:unhideWhenUsed="1"/>
+    <w:lsdException w:name="Table Web 1" w:semiHidden="1" w:unhideWhenUsed="1"/>
+    <w:lsdException w:name="Table Web 2" w:semiHidden="1" w:unhideWhenUsed="1"/>
+    <w:lsdException w:name="Table Web 3" w:semiHidden="1" w:unhideWhenUsed="1"/>
+    <w:lsdException w:name="Balloon Text" w:semiHidden="1" w:unhideWhenUsed="1"/>
+    <w:lsdException w:name="Table Grid" w:uiPriority="39"/>
+    <w:lsdException w:name="Table Theme" w:semiHidden="1" w:unhideWhenUsed="1"/>
+    <w:lsdException w:name="Placeholder Text" w:semiHidden="1"/>
+    <w:lsdException w:name="No Spacing" w:uiPriority="1" w:qFormat="1"/>
+    <w:lsdException w:name="Light Shading" w:uiPriority="60"/>
+    <w:lsdException w:name="Light List" w:uiPriority="61"/>
+    <w:lsdException w:name="Light Grid" w:uiPriority="62"/>
+    <w:lsdException w:name="Medium Shading 1" w:uiPriority="63"/>
+    <w:lsdException w:name="Medium Shading 2" w:uiPriority="64"/>
+    <w:lsdException w:name="Medium List 1" w:uiPriority="65"/>
+    <w:lsdException w:name="Medium List 2" w:uiPriority="66"/>
+    <w:lsdException w:name="Medium Grid 1" w:uiPriority="67"/>
+    <w:lsdException w:name="Medium Grid 2" w:uiPriority="68"/>
+    <w:lsdException w:name="Medium Grid 3" w:uiPriority="69"/>
+    <w:lsdException w:name="Dark List" w:uiPriority="70"/>
+    <w:lsdException w:name="Colorful Shading" w:uiPriority="71"/>
+    <w:lsdException w:name="Colorful List" w:uiPriority="72"/>
+    <w:lsdException w:name="Colorful Grid" w:uiPriority="73"/>
+    <w:lsdException w:name="Light Shading Accent 1" w:uiPriority="60"/>
+    <w:lsdException w:name="Light List Accent 1" w:uiPriority="61"/>
+    <w:lsdException w:name="Light Grid Accent 1" w:uiPriority="62"/>
+    <w:lsdException w:name="Medium Shading 1 Accent 1" w:uiPriority="63"/>
+    <w:lsdException w:name="Medium Shading 2 Accent 1" w:uiPriority="64"/>
+    <w:lsdException w:name="Medium List 1 Accent 1" w:uiPriority="65"/>
+    <w:lsdException w:name="Revision" w:semiHidden="1"/>
+    <w:lsdException w:name="List Paragraph" w:uiPriority="34" w:qFormat="1"/>
+    <w:lsdException w:name="Quote" w:uiPriority="29" w:qFormat="1"/>
+    <w:lsdException w:name="Intense Quote" w:uiPriority="30" w:qFormat="1"/>
+    <w:lsdException w:name="Medium List 2 Accent 1" w:uiPriority="66"/>
+    <w:lsdException w:name="Medium Grid 1 Accent 1" w:uiPriority="67"/>
+    <w:lsdException w:name="Medium Grid 2 Accent 1" w:uiPriority="68"/>
+    <w:lsdException w:name="Medium Grid 3 Accent 1" w:uiPriority="69"/>
+    <w:lsdException w:name="Dark List Accent 1" w:uiPriority="70"/>
+    <w:lsdException w:name="Colorful Shading Accent 1" w:uiPriority="71"/>
+    <w:lsdException w:name="Colorful List Accent 1" w:uiPriority="72"/>
+    <w:lsdException w:name="Colorful Grid Accent 1" w:uiPriority="73"/>
+    <w:lsdException w:name="Light Shading Accent 2" w:uiPriority="60"/>
+    <w:lsdException w:name="Light List Accent 2" w:uiPriority="61"/>
+    <w:lsdException w:name="Light Grid Accent 2" w:uiPriority="62"/>
+    <w:lsdException w:name="Medium Shading 1 Accent 2" w:uiPriority="63"/>
+    <w:lsdException w:name="Medium Shading 2 Accent 2" w:uiPriority="64"/>
+    <w:lsdException w:name="Medium List 1 Accent 2" w:uiPriority="65"/>
+    <w:lsdException w:name="Medium List 2 Accent 2" w:uiPriority="66"/>
+    <w:lsdException w:name="Medium Grid 1 Accent 2" w:uiPriority="67"/>
+    <w:lsdException w:name="Medium Grid 2 Accent 2" w:uiPriority="68"/>
+    <w:lsdException w:name="Medium Grid 3 Accent 2" w:uiPriority="69"/>
+    <w:lsdException w:name="Dark List Accent 2" w:uiPriority="70"/>
+    <w:lsdException w:name="Colorful Shading Accent 2" w:uiPriority="71"/>
+    <w:lsdException w:name="Colorful List Accent 2" w:uiPriority="72"/>
+    <w:lsdException w:name="Colorful Grid Accent 2" w:uiPriority="73"/>
+    <w:lsdException w:name="Light Shading Accent 3" w:uiPriority="60"/>
+    <w:lsdException w:name="Light List Accent 3" w:uiPriority="61"/>
+    <w:lsdException w:name="Light Grid Accent 3" w:uiPriority="62"/>
+    <w:lsdException w:name="Medium Shading 1 Accent 3" w:uiPriority="63"/>
+    <w:lsdException w:name="Medium Shading 2 Accent 3" w:uiPriority="64"/>
+    <w:lsdException w:name="Medium List 1 Accent 3" w:uiPriority="65"/>
+    <w:lsdException w:name="Medium List 2 Accent 3" w:uiPriority="66"/>
+    <w:lsdException w:name="Medium Grid 1 Accent 3" w:uiPriority="67"/>
+    <w:lsdException w:name="Medium Grid 2 Accent 3" w:uiPriority="68"/>
+    <w:lsdException w:name="Medium Grid 3 Accent 3" w:uiPriority="69"/>
+    <w:lsdException w:name="Dark List Accent 3" w:uiPriority="70"/>
+    <w:lsdException w:name="Colorful Shading Accent 3" w:uiPriority="71"/>
+    <w:lsdException w:name="Colorful List Accent 3" w:uiPriority="72"/>
+    <w:lsdException w:name="Colorful Grid Accent 3" w:uiPriority="73"/>
+    <w:lsdException w:name="Light Shading Accent 4" w:uiPriority="60"/>
+    <w:lsdException w:name="Light List Accent 4" w:uiPriority="61"/>
+    <w:lsdException w:name="Light Grid Accent 4" w:uiPriority="62"/>
+    <w:lsdException w:name="Medium Shading 1 Accent 4" w:uiPriority="63"/>
+    <w:lsdException w:name="Medium Shading 2 Accent 4" w:uiPriority="64"/>
+    <w:lsdException w:name="Medium List 1 Accent 4" w:uiPriority="65"/>
+    <w:lsdException w:name="Medium List 2 Accent 4" w:uiPriority="66"/>
+    <w:lsdException w:name="Medium Grid 1 Accent 4" w:uiPriority="67"/>
+    <w:lsdException w:name="Medium Grid 2 Accent 4" w:uiPriority="68"/>
+    <w:lsdException w:name="Medium Grid 3 Accent 4" w:uiPriority="69"/>
+    <w:lsdException w:name="Dark List Accent 4" w:uiPriority="70"/>
+    <w:lsdException w:name="Colorful Shading Accent 4" w:uiPriority="71"/>
+    <w:lsdException w:name="Colorful List Accent 4" w:uiPriority="72"/>
+    <w:lsdException w:name="Colorful Grid Accent 4" w:uiPriority="73"/>
+    <w:lsdException w:name="Light Shading Accent 5" w:uiPriority="60"/>
+    <w:lsdException w:name="Light List Accent 5" w:uiPriority="61"/>
+    <w:lsdException w:name="Light Grid Accent 5" w:uiPriority="62"/>
+    <w:lsdException w:name="Medium Shading 1 Accent 5" w:uiPriority="63"/>
+    <w:lsdException w:name="Medium Shading 2 Accent 5" w:uiPriority="64"/>
+    <w:lsdException w:name="Medium List 1 Accent 5" w:uiPriority="65"/>
+    <w:lsdException w:name="Medium List 2 Accent 5" w:uiPriority="66"/>
+    <w:lsdException w:name="Medium Grid 1 Accent 5" w:uiPriority="67"/>
+    <w:lsdException w:name="Medium Grid 2 Accent 5" w:uiPriority="68"/>
+    <w:lsdException w:name="Medium Grid 3 Accent 5" w:uiPriority="69"/>
+    <w:lsdException w:name="Dark List Accent 5" w:uiPriority="70"/>
+    <w:lsdException w:name="Colorful Shading Accent 5" w:uiPriority="71"/>
+    <w:lsdException w:name="Colorful List Accent 5" w:uiPriority="72"/>
+    <w:lsdException w:name="Colorful Grid Accent 5" w:uiPriority="73"/>
+    <w:lsdException w:name="Light Shading Accent 6" w:uiPriority="60"/>
+    <w:lsdException w:name="Light List Accent 6" w:uiPriority="61"/>
+    <w:lsdException w:name="Light Grid Accent 6" w:uiPriority="62"/>
+    <w:lsdException w:name="Medium Shading 1 Accent 6" w:uiPriority="63"/>
+    <w:lsdException w:name="Medium Shading 2 Accent 6" w:uiPriority="64"/>
+    <w:lsdException w:name="Medium List 1 Accent 6" w:uiPriority="65"/>
+    <w:lsdException w:name="Medium List 2 Accent 6" w:uiPriority="66"/>
+    <w:lsdException w:name="Medium Grid 1 Accent 6" w:uiPriority="67"/>
+    <w:lsdException w:name="Medium Grid 2 Accent 6" w:uiPriority="68"/>
+    <w:lsdException w:name="Medium Grid 3 Accent 6" w:uiPriority="69"/>
+    <w:lsdException w:name="Dark List Accent 6" w:uiPriority="70"/>
+    <w:lsdException w:name="Colorful Shading Accent 6" w:uiPriority="71"/>
+    <w:lsdException w:name="Colorful List Accent 6" w:uiPriority="72"/>
+    <w:lsdException w:name="Colorful Grid Accent 6" w:uiPriority="73"/>
+    <w:lsdException w:name="Subtle Emphasis" w:uiPriority="19" w:qFormat="1"/>
+    <w:lsdException w:name="Intense Emphasis" w:uiPriority="21" w:qFormat="1"/>
+    <w:lsdException w:name="Subtle Reference" w:uiPriority="31" w:qFormat="1"/>
+    <w:lsdException w:name="Intense Reference" w:uiPriority="32" w:qFormat="1"/>
+    <w:lsdException w:name="Book Title" w:uiPriority="33" w:qFormat="1"/>
+    <w:lsdException w:name="Bibliography" w:semiHidden="1" w:uiPriority="37" w:unhideWhenUsed="1"/>
+    <w:lsdException w:name="TOC Heading" w:semiHidden="1" w:uiPriority="39" w:unhideWhenUsed="1" w:qFormat="1"/>
+    <w:lsdException w:name="Plain Table 1" w:uiPriority="41"/>
+    <w:lsdException w:name="Plain Table 2" w:uiPriority="42"/>
+    <w:lsdException w:name="Plain Table 3" w:uiPriority="43"/>
+    <w:lsdException w:name="Plain Table 4" w:uiPriority="44"/>
+    <w:lsdException w:name="Plain Table 5" w:uiPriority="45"/>
+    <w:lsdException w:name="Grid Table Light" w:uiPriority="40"/>
+    <w:lsdException w:name="Grid Table 1 Light" w:uiPriority="46"/>
+    <w:lsdException w:name="Grid Table 2" w:uiPriority="47"/>
+    <w:lsdException w:name="Grid Table 3" w:uiPriority="48"/>
+    <w:lsdException w:name="Grid Table 4" w:uiPriority="49"/>
+    <w:lsdException w:name="Grid Table 5 Dark" w:uiPriority="50"/>
+    <w:lsdException w:name="Grid Table 6 Colorful" w:uiPriority="51"/>
+    <w:lsdException w:name="Grid Table 7 Colorful" w:uiPriority="52"/>
+    <w:lsdException w:name="Grid Table 1 Light Accent 1" w:uiPriority="46"/>
+    <w:lsdException w:name="Grid Table 2 Accent 1" w:uiPriority="47"/>
+    <w:lsdException w:name="Grid Table 3 Accent 1" w:uiPriority="48"/>
+    <w:lsdException w:name="Grid Table 4 Accent 1" w:uiPriority="49"/>
+    <w:lsdException w:name="Grid Table 5 Dark Accent 1" w:uiPriority="50"/>
+    <w:lsdException w:name="Grid Table 6 Colorful Accent 1" w:uiPriority="51"/>
+    <w:lsdException w:name="Grid Table 7 Colorful Accent 1" w:uiPriority="52"/>
+    <w:lsdException w:name="Grid Table 1 Light Accent 2" w:uiPriority="46"/>
+    <w:lsdException w:name="Grid Table 2 Accent 2" w:uiPriority="47"/>
+    <w:lsdException w:name="Grid Table 3 Accent 2" w:uiPriority="48"/>
+    <w:lsdException w:name="Grid Table 4 Accent 2" w:uiPriority="49"/>
+    <w:lsdException w:name="Grid Table 5 Dark Accent 2" w:uiPriority="50"/>
+    <w:lsdException w:name="Grid Table 6 Colorful Accent 2" w:uiPriority="51"/>
+    <w:lsdException w:name="Grid Table 7 Colorful Accent 2" w:uiPriority="52"/>
+    <w:lsdException w:name="Grid Table 1 Light Accent 3" w:uiPriority="46"/>
+    <w:lsdException w:name="Grid Table 2 Accent 3" w:uiPriority="47"/>
+    <w:lsdException w:name="Grid Table 3 Accent 3" w:uiPriority="48"/>
+    <w:lsdException w:name="Grid Table 4 Accent 3" w:uiPriority="49"/>
+    <w:lsdException w:name="Grid Table 5 Dark Accent 3" w:uiPriority="50"/>
+    <w:lsdException w:name="Grid Table 6 Colorful Accent 3" w:uiPriority="51"/>
+    <w:lsdException w:name="Grid Table 7 Colorful Accent 3" w:uiPriority="52"/>
+    <w:lsdException w:name="Grid Table 1 Light Accent 4" w:uiPriority="46"/>
+    <w:lsdException w:name="Grid Table 2 Accent 4" w:uiPriority="47"/>
+    <w:lsdException w:name="Grid Table 3 Accent 4" w:uiPriority="48"/>
+    <w:lsdException w:name="Grid Table 4 Accent 4" w:uiPriority="49"/>
+    <w:lsdException w:name="Grid Table 5 Dark Accent 4" w:uiPriority="50"/>
+    <w:lsdException w:name="Grid Table 6 Colorful Accent 4" w:uiPriority="51"/>
+    <w:lsdException w:name="Grid Table 7 Colorful Accent 4" w:uiPriority="52"/>
+    <w:lsdException w:name="Grid Table 1 Light Accent 5" w:uiPriority="46"/>
+    <w:lsdException w:name="Grid Table 2 Accent 5" w:uiPriority="47"/>
+    <w:lsdException w:name="Grid Table 3 Accent 5" w:uiPriority="48"/>
+    <w:lsdException w:name="Grid Table 4 Accent 5" w:uiPriority="49"/>
+    <w:lsdException w:name="Grid Table 5 Dark Accent 5" w:uiPriority="50"/>
+    <w:lsdException w:name="Grid Table 6 Colorful Accent 5" w:uiPriority="51"/>
+    <w:lsdException w:name="Grid Table 7 Colorful Accent 5" w:uiPriority="52"/>
+    <w:lsdException w:name="Grid Table 1 Light Accent 6" w:uiPriority="46"/>
+    <w:lsdException w:name="Grid Table 2 Accent 6" w:uiPriority="47"/>
+    <w:lsdException w:name="Grid Table 3 Accent 6" w:uiPriority="48"/>
+    <w:lsdException w:name="Grid Table 4 Accent 6" w:uiPriority="49"/>
+    <w:lsdException w:name="Grid Table 5 Dark Accent 6" w:uiPriority="50"/>
+    <w:lsdException w:name="Grid Table 6 Colorful Accent 6" w:uiPriority="51"/>
+    <w:lsdException w:name="Grid Table 7 Colorful Accent 6" w:uiPriority="52"/>
+    <w:lsdException w:name="List Table 1 Light" w:uiPriority="46"/>
+    <w:lsdException w:name="List Table 2" w:uiPriority="47"/>
+    <w:lsdException w:name="List Table 3" w:uiPriority="48"/>
+    <w:lsdException w:name="List Table 4" w:uiPriority="49"/>
+    <w:lsdException w:name="List Table 5 Dark" w:uiPriority="50"/>
+    <w:lsdException w:name="List Table 6 Colorful" w:uiPriority="51"/>
+    <w:lsdException w:name="List Table 7 Colorful" w:uiPriority="52"/>
+    <w:lsdException w:name="List Table 1 Light Accent 1" w:uiPriority="46"/>
+    <w:lsdException w:name="List Table 2 Accent 1" w:uiPriority="47"/>
+    <w:lsdException w:name="List Table 3 Accent 1" w:uiPriority="48"/>
+    <w:lsdException w:name="List Table 4 Accent 1" w:uiPriority="49"/>
+    <w:lsdException w:name="List Table 5 Dark Accent 1" w:uiPriority="50"/>
+    <w:lsdException w:name="List Table 6 Colorful Accent 1" w:uiPriority="51"/>
+    <w:lsdException w:name="List Table 7 Colorful Accent 1" w:uiPriority="52"/>
+    <w:lsdException w:name="List Table 1 Light Accent 2" w:uiPriority="46"/>
+    <w:lsdException w:name="List Table 2 Accent 2" w:uiPriority="47"/>
+    <w:lsdException w:name="List Table 3 Accent 2" w:uiPriority="48"/>
+    <w:lsdException w:name="List Table 4 Accent 2" w:uiPriority="49"/>
+    <w:lsdException w:name="List Table 5 Dark Accent 2" w:uiPriority="50"/>
+    <w:lsdException w:name="List Table 6 Colorful Accent 2" w:uiPriority="51"/>
+    <w:lsdException w:name="List Table 7 Colorful Accent 2" w:uiPriority="52"/>
+    <w:lsdException w:name="List Table 1 Light Accent 3" w:uiPriority="46"/>
+    <w:lsdException w:name="List Table 2 Accent 3" w:uiPriority="47"/>
+    <w:lsdException w:name="List Table 3 Accent 3" w:uiPriority="48"/>
+    <w:lsdException w:name="List Table 4 Accent 3" w:uiPriority="49"/>
+    <w:lsdException w:name="List Table 5 Dark Accent 3" w:uiPriority="50"/>
+    <w:lsdException w:name="List Table 6 Colorful Accent 3" w:uiPriority="51"/>
+    <w:lsdException w:name="List Table 7 Colorful Accent 3" w:uiPriority="52"/>
+    <w:lsdException w:name="List Table 1 Light Accent 4" w:uiPriority="46"/>
+    <w:lsdException w:name="List Table 2 Accent 4" w:uiPriority="47"/>
+    <w:lsdException w:name="List Table 3 Accent 4" w:uiPriority="48"/>
+    <w:lsdException w:name="List Table 4 Accent 4" w:uiPriority="49"/>
+    <w:lsdException w:name="List Table 5 Dark Accent 4" w:uiPriority="50"/>
+    <w:lsdException w:name="List Table 6 Colorful Accent 4" w:uiPriority="51"/>
+    <w:lsdException w:name="List Table 7 Colorful Accent 4" w:uiPriority="52"/>
+    <w:lsdException w:name="List Table 1 Light Accent 5" w:uiPriority="46"/>
+    <w:lsdException w:name="List Table 2 Accent 5" w:uiPriority="47"/>
+    <w:lsdException w:name="List Table 3 Accent 5" w:uiPriority="48"/>
+    <w:lsdException w:name="List Table 4 Accent 5" w:uiPriority="49"/>
+    <w:lsdException w:name="List Table 5 Dark Accent 5" w:uiPriority="50"/>
+    <w:lsdException w:name="List Table 6 Colorful Accent 5" w:uiPriority="51"/>
+    <w:lsdException w:name="List Table 7 Colorful Accent 5" w:uiPriority="52"/>
+    <w:lsdException w:name="List Table 1 Light Accent 6" w:uiPriority="46"/>
+    <w:lsdException w:name="List Table 2 Accent 6" w:uiPriority="47"/>
+    <w:lsdException w:name="List Table 3 Accent 6" w:uiPriority="48"/>
+    <w:lsdException w:name="List Table 4 Accent 6" w:uiPriority="49"/>
+    <w:lsdException w:name="List Table 5 Dark Accent 6" w:uiPriority="50"/>
+    <w:lsdException w:name="List Table 6 Colorful Accent 6" w:uiPriority="51"/>
+    <w:lsdException w:name="List Table 7 Colorful Accent 6" w:uiPriority="52"/>
   </w:latentStyles>
   <w:style w:type="paragraph" w:default="1" w:styleId="Normal">
     <w:name w:val="Normal"/>
@@ -1258,7 +1313,7 @@
   <a:extraClrSchemeLst/>
   <a:extLst>
     <a:ext uri="{05A4C25C-085E-4340-85A3-A5531E510DB2}">
-      <thm15:themeFamily xmlns="" xmlns:thm15="http://schemas.microsoft.com/office/thememl/2012/main" name="Office Theme" id="{62F939B6-93AF-4DB8-9C6B-D6C7DFDC589F}" vid="{4A3C46E8-61CC-4603-A589-7422A47A8E4A}"/>
+      <thm15:themeFamily xmlns:thm15="http://schemas.microsoft.com/office/thememl/2012/main" name="Office Theme" id="{62F939B6-93AF-4DB8-9C6B-D6C7DFDC589F}" vid="{4A3C46E8-61CC-4603-A589-7422A47A8E4A}"/>
     </a:ext>
   </a:extLst>
 </a:theme>

</xml_diff>

<commit_message>
Messed up the Doc
</commit_message>
<xml_diff>
--- a/TODO.docx
+++ b/TODO.docx
@@ -300,32 +300,20 @@
           <w:numId w:val="2"/>
         </w:numPr>
       </w:pPr>
+    </w:p>
+    <w:p>
+      <w:pPr>
+        <w:pStyle w:val="ListParagraph"/>
+        <w:numPr>
+          <w:ilvl w:val="0"/>
+          <w:numId w:val="2"/>
+        </w:numPr>
+      </w:pPr>
+      <w:r>
+        <w:t xml:space="preserve"> </w:t>
+      </w:r>
       <w:bookmarkStart w:id="0" w:name="_GoBack"/>
       <w:bookmarkEnd w:id="0"/>
-    </w:p>
-    <w:p>
-      <w:pPr>
-        <w:pStyle w:val="ListParagraph"/>
-        <w:numPr>
-          <w:ilvl w:val="0"/>
-          <w:numId w:val="2"/>
-        </w:numPr>
-      </w:pPr>
-      <w:r>
-        <w:t xml:space="preserve"> </w:t>
-      </w:r>
-    </w:p>
-    <w:p>
-      <w:pPr>
-        <w:pStyle w:val="ListParagraph"/>
-        <w:numPr>
-          <w:ilvl w:val="0"/>
-          <w:numId w:val="2"/>
-        </w:numPr>
-      </w:pPr>
-      <w:r>
-        <w:t xml:space="preserve"> </w:t>
-      </w:r>
     </w:p>
     <w:p>
       <w:pPr>

</xml_diff>

<commit_message>
NEW TODO! :D README!!!!!!!!
Hey you guys, sorry about touching so many files earlier today. I had a
really long car ride and I wanted to be productive but it just ended up
slowing things down because i couldnt commit constantly. I like the
stuff stephen and kyle did and I liked your note about IP stuff kyle.
Take a look at everything when you guys get the chacne. still need to do
all the database stuff other than login, like logging stats and sending
them out to users but i rember ryan saying the functions are done so its
just about implementing them now. other than that everything feels
great. lets finish up the TODO list and get two executable jars we can
start passing around to people. if someone can get the game running on a
square screen that would be great because we still don't know how its
going to look
</commit_message>
<xml_diff>
--- a/TODO.docx
+++ b/TODO.docx
@@ -1,10 +1,18 @@
 
 <file path=word/document.xml><?xml version="1.0" encoding="utf-8"?>
-<w:document xmlns:wpc="http://schemas.microsoft.com/office/word/2010/wordprocessingCanvas" xmlns:mo="http://schemas.microsoft.com/office/mac/office/2008/main" xmlns:mc="http://schemas.openxmlformats.org/markup-compatibility/2006" xmlns:mv="urn:schemas-microsoft-com:mac:vml" xmlns:o="urn:schemas-microsoft-com:office:office" xmlns:r="http://schemas.openxmlformats.org/officeDocument/2006/relationships" xmlns:m="http://schemas.openxmlformats.org/officeDocument/2006/math" xmlns:v="urn:schemas-microsoft-com:vml" xmlns:wp14="http://schemas.microsoft.com/office/word/2010/wordprocessingDrawing" xmlns:wp="http://schemas.openxmlformats.org/drawingml/2006/wordprocessingDrawing" xmlns:w10="urn:schemas-microsoft-com:office:word" xmlns:w="http://schemas.openxmlformats.org/wordprocessingml/2006/main" xmlns:w14="http://schemas.microsoft.com/office/word/2010/wordml" xmlns:wpg="http://schemas.microsoft.com/office/word/2010/wordprocessingGroup" xmlns:wpi="http://schemas.microsoft.com/office/word/2010/wordprocessingInk" xmlns:wne="http://schemas.microsoft.com/office/word/2006/wordml" xmlns:wps="http://schemas.microsoft.com/office/word/2010/wordprocessingShape" mc:Ignorable="w14 wp14">
+<w:document xmlns:wpc="http://schemas.microsoft.com/office/word/2010/wordprocessingCanvas" xmlns:mc="http://schemas.openxmlformats.org/markup-compatibility/2006" xmlns:o="urn:schemas-microsoft-com:office:office" xmlns:r="http://schemas.openxmlformats.org/officeDocument/2006/relationships" xmlns:m="http://schemas.openxmlformats.org/officeDocument/2006/math" xmlns:v="urn:schemas-microsoft-com:vml" xmlns:wp14="http://schemas.microsoft.com/office/word/2010/wordprocessingDrawing" xmlns:wp="http://schemas.openxmlformats.org/drawingml/2006/wordprocessingDrawing" xmlns:w10="urn:schemas-microsoft-com:office:word" xmlns:w="http://schemas.openxmlformats.org/wordprocessingml/2006/main" xmlns:w14="http://schemas.microsoft.com/office/word/2010/wordml" xmlns:wpg="http://schemas.microsoft.com/office/word/2010/wordprocessingGroup" xmlns:wpi="http://schemas.microsoft.com/office/word/2010/wordprocessingInk" xmlns:wne="http://schemas.microsoft.com/office/word/2006/wordml" xmlns:wps="http://schemas.microsoft.com/office/word/2010/wordprocessingShape" mc:Ignorable="w14 wp14">
   <w:body>
     <w:p>
       <w:r>
-        <w:t>Hey boys, so you’ve all done an amazing job on the project so far, lets try and finish up strong. Here is the list of things we still need to do, if I’ve missed something please add to it. Then we should assign everything out and hopefully be done.</w:t>
+        <w:t xml:space="preserve">Hey boys, so you’ve all done an amazing job on the project so far, </w:t>
+      </w:r>
+      <w:proofErr w:type="spellStart"/>
+      <w:r>
+        <w:t>lets</w:t>
+      </w:r>
+      <w:proofErr w:type="spellEnd"/>
+      <w:r>
+        <w:t xml:space="preserve"> try and finish up strong. Here is the list of things we still need to do, if I’ve missed something please add to it. Then we should assign everything out and hopefully be done.</w:t>
       </w:r>
     </w:p>
     <w:p>
@@ -16,7 +24,23 @@
         </w:numPr>
       </w:pPr>
       <w:r>
-        <w:t>Look at the game on a square display like the one in aeorspace(in know kyle wrote a function to calculate for this but we haven’t seen how it looks).</w:t>
+        <w:t xml:space="preserve">Look at the game on a square display like the one in </w:t>
+      </w:r>
+      <w:proofErr w:type="spellStart"/>
+      <w:r>
+        <w:t>aeorspace</w:t>
+      </w:r>
+      <w:proofErr w:type="spellEnd"/>
+      <w:r>
+        <w:t xml:space="preserve">(in know </w:t>
+      </w:r>
+      <w:proofErr w:type="spellStart"/>
+      <w:r>
+        <w:t>kyle</w:t>
+      </w:r>
+      <w:proofErr w:type="spellEnd"/>
+      <w:r>
+        <w:t xml:space="preserve"> wrote a function to calculate for this but we haven’t seen how it looks).</w:t>
       </w:r>
     </w:p>
     <w:p>
@@ -28,7 +52,23 @@
         </w:numPr>
       </w:pPr>
       <w:r>
-        <w:t>The pieces in the piecePanel still do not have lines for me, in fact it actually looks a little worse and im wondering why that is.</w:t>
+        <w:t xml:space="preserve">The pieces in the </w:t>
+      </w:r>
+      <w:proofErr w:type="spellStart"/>
+      <w:r>
+        <w:t>piecePanel</w:t>
+      </w:r>
+      <w:proofErr w:type="spellEnd"/>
+      <w:r>
+        <w:t xml:space="preserve"> still do not have lines for me, in fact it actually looks a little worse and </w:t>
+      </w:r>
+      <w:proofErr w:type="spellStart"/>
+      <w:r>
+        <w:t>im</w:t>
+      </w:r>
+      <w:proofErr w:type="spellEnd"/>
+      <w:r>
+        <w:t xml:space="preserve"> wondering why that is.</w:t>
       </w:r>
     </w:p>
     <w:p>
@@ -40,7 +80,15 @@
         </w:numPr>
       </w:pPr>
       <w:r>
-        <w:t>On all the intro GUI’s the buttons have that weird outline on them if they have been clicked, remove it!</w:t>
+        <w:t xml:space="preserve">On </w:t>
+      </w:r>
+      <w:proofErr w:type="gramStart"/>
+      <w:r>
+        <w:t>all the</w:t>
+      </w:r>
+      <w:proofErr w:type="gramEnd"/>
+      <w:r>
+        <w:t xml:space="preserve"> intro GUI’s the buttons have that weird outline on them if they have been clicked, remove it!</w:t>
       </w:r>
     </w:p>
     <w:p>
@@ -121,7 +169,15 @@
         <w:t>user</w:t>
       </w:r>
       <w:r>
-        <w:t>name when sent out to the client(we won’t send out images just keep all 6 or 7 on everyons page and tell them which ones to load)</w:t>
+        <w:t xml:space="preserve">name when sent out to the client(we won’t send out images just keep all 6 or 7 on </w:t>
+      </w:r>
+      <w:proofErr w:type="spellStart"/>
+      <w:r>
+        <w:t>everyons</w:t>
+      </w:r>
+      <w:proofErr w:type="spellEnd"/>
+      <w:r>
+        <w:t xml:space="preserve"> page and tell them which ones to load)</w:t>
       </w:r>
     </w:p>
     <w:p>
@@ -145,7 +201,23 @@
         </w:numPr>
       </w:pPr>
       <w:r>
-        <w:t>Make sure that when the game is closed it actually haults the program. In local mode if you play through and then troy’s image pops up after closing it the program still runs with no display up.. (So yeah someone just needs to run through every scenario the user can go through and make sure the client actually stops running. I am pretty sure the server does not crash but we can look at this too.)</w:t>
+        <w:t xml:space="preserve">Make sure that when the game is closed it actually </w:t>
+      </w:r>
+      <w:proofErr w:type="spellStart"/>
+      <w:r>
+        <w:t>haults</w:t>
+      </w:r>
+      <w:proofErr w:type="spellEnd"/>
+      <w:r>
+        <w:t xml:space="preserve"> the program. In local mode if you play through and then </w:t>
+      </w:r>
+      <w:proofErr w:type="spellStart"/>
+      <w:r>
+        <w:t>troy’s</w:t>
+      </w:r>
+      <w:proofErr w:type="spellEnd"/>
+      <w:r>
+        <w:t xml:space="preserve"> image pops up after closing it the program still runs with no display up.. (So yeah someone just needs to run through every scenario the user can go through and make sure the client actually stops running. I am pretty sure the server does not crash but we can look at this too.)</w:t>
       </w:r>
     </w:p>
     <w:p>
@@ -183,7 +255,15 @@
         </w:numPr>
       </w:pPr>
       <w:r>
-        <w:t>DONE –STEPHEN(updated in piecePanel class) looks great</w:t>
+        <w:t xml:space="preserve">DONE –STEPHEN(updated in </w:t>
+      </w:r>
+      <w:proofErr w:type="spellStart"/>
+      <w:r>
+        <w:t>piecePanel</w:t>
+      </w:r>
+      <w:proofErr w:type="spellEnd"/>
+      <w:r>
+        <w:t xml:space="preserve"> class) looks great</w:t>
       </w:r>
       <w:r>
         <w:t xml:space="preserve"> </w:t>
@@ -201,7 +281,23 @@
         <w:t xml:space="preserve"> </w:t>
       </w:r>
       <w:r>
-        <w:t>DONE—STEPHEN(updated in startFrame and aboutWin)</w:t>
+        <w:t xml:space="preserve">DONE—STEPHEN(updated in </w:t>
+      </w:r>
+      <w:proofErr w:type="spellStart"/>
+      <w:r>
+        <w:t>startFrame</w:t>
+      </w:r>
+      <w:proofErr w:type="spellEnd"/>
+      <w:r>
+        <w:t xml:space="preserve"> and </w:t>
+      </w:r>
+      <w:proofErr w:type="spellStart"/>
+      <w:r>
+        <w:t>aboutWin</w:t>
+      </w:r>
+      <w:proofErr w:type="spellEnd"/>
+      <w:r>
+        <w:t>)</w:t>
       </w:r>
     </w:p>
     <w:p>
@@ -234,7 +330,23 @@
         </w:numPr>
       </w:pPr>
       <w:r>
-        <w:t>DONE - ASHER (its all in the frame class in the middle) also touched imageDrag for separate issue</w:t>
+        <w:t>DONE - ASHER (</w:t>
+      </w:r>
+      <w:proofErr w:type="spellStart"/>
+      <w:r>
+        <w:t>its</w:t>
+      </w:r>
+      <w:proofErr w:type="spellEnd"/>
+      <w:r>
+        <w:t xml:space="preserve"> all in the frame class in the middle) also touched </w:t>
+      </w:r>
+      <w:proofErr w:type="spellStart"/>
+      <w:r>
+        <w:t>imageDrag</w:t>
+      </w:r>
+      <w:proofErr w:type="spellEnd"/>
+      <w:r>
+        <w:t xml:space="preserve"> for separate issue</w:t>
       </w:r>
     </w:p>
     <w:p>
@@ -246,6 +358,17 @@
         </w:numPr>
       </w:pPr>
       <w:r>
+        <w:t>DONE – ASHER (</w:t>
+      </w:r>
+      <w:proofErr w:type="spellStart"/>
+      <w:r>
+        <w:t>its</w:t>
+      </w:r>
+      <w:proofErr w:type="spellEnd"/>
+      <w:r>
+        <w:t xml:space="preserve"> all over the server but there is a lot of waiting right now, need to discuss potential fixes</w:t>
+      </w:r>
+      <w:r>
         <w:t xml:space="preserve"> </w:t>
       </w:r>
     </w:p>
@@ -272,6 +395,9 @@
       <w:r>
         <w:t xml:space="preserve"> </w:t>
       </w:r>
+      <w:r>
+        <w:t>DONE – ASHER (it loads simply based on players username)</w:t>
+      </w:r>
     </w:p>
     <w:p>
       <w:pPr>
@@ -284,6 +410,9 @@
       <w:r>
         <w:t xml:space="preserve"> </w:t>
       </w:r>
+      <w:r>
+        <w:t>DONE – ASHER (we now have a blank avatar if name not recognized you guys can try it out)</w:t>
+      </w:r>
     </w:p>
     <w:p>
       <w:pPr>
@@ -294,6 +423,19 @@
         </w:numPr>
       </w:pPr>
       <w:r>
+        <w:t>DONE? – ASHER (I believe I did this but I haven’t checked every possible ordering of events)</w:t>
+      </w:r>
+    </w:p>
+    <w:p>
+      <w:pPr>
+        <w:pStyle w:val="ListParagraph"/>
+        <w:numPr>
+          <w:ilvl w:val="0"/>
+          <w:numId w:val="2"/>
+        </w:numPr>
+      </w:pPr>
+      <w:r>
+        <w:lastRenderedPageBreak/>
         <w:t xml:space="preserve"> </w:t>
       </w:r>
     </w:p>
@@ -306,7 +448,6 @@
         </w:numPr>
       </w:pPr>
       <w:r>
-        <w:lastRenderedPageBreak/>
         <w:t>2</w:t>
       </w:r>
       <w:r>
@@ -318,8 +459,6 @@
       <w:r>
         <w:t xml:space="preserve"> Part DONE – KYLE (Didn’t check for valid IP address or check to see if a server is running on that IP. Need to decide if we want to do these checks)</w:t>
       </w:r>
-      <w:bookmarkStart w:id="0" w:name="_GoBack"/>
-      <w:bookmarkEnd w:id="0"/>
     </w:p>
     <w:sectPr>
       <w:pgSz w:w="12240" w:h="15840"/>
@@ -332,7 +471,7 @@
 </file>
 
 <file path=word/numbering.xml><?xml version="1.0" encoding="utf-8"?>
-<w:numbering xmlns:wpc="http://schemas.microsoft.com/office/word/2010/wordprocessingCanvas" xmlns:mo="http://schemas.microsoft.com/office/mac/office/2008/main" xmlns:mc="http://schemas.openxmlformats.org/markup-compatibility/2006" xmlns:mv="urn:schemas-microsoft-com:mac:vml" xmlns:o="urn:schemas-microsoft-com:office:office" xmlns:r="http://schemas.openxmlformats.org/officeDocument/2006/relationships" xmlns:m="http://schemas.openxmlformats.org/officeDocument/2006/math" xmlns:v="urn:schemas-microsoft-com:vml" xmlns:wp14="http://schemas.microsoft.com/office/word/2010/wordprocessingDrawing" xmlns:wp="http://schemas.openxmlformats.org/drawingml/2006/wordprocessingDrawing" xmlns:w10="urn:schemas-microsoft-com:office:word" xmlns:w="http://schemas.openxmlformats.org/wordprocessingml/2006/main" xmlns:w14="http://schemas.microsoft.com/office/word/2010/wordml" xmlns:wpg="http://schemas.microsoft.com/office/word/2010/wordprocessingGroup" xmlns:wpi="http://schemas.microsoft.com/office/word/2010/wordprocessingInk" xmlns:wne="http://schemas.microsoft.com/office/word/2006/wordml" xmlns:wps="http://schemas.microsoft.com/office/word/2010/wordprocessingShape" mc:Ignorable="w14 wp14">
+<w:numbering xmlns:wpc="http://schemas.microsoft.com/office/word/2010/wordprocessingCanvas" xmlns:mc="http://schemas.openxmlformats.org/markup-compatibility/2006" xmlns:o="urn:schemas-microsoft-com:office:office" xmlns:r="http://schemas.openxmlformats.org/officeDocument/2006/relationships" xmlns:m="http://schemas.openxmlformats.org/officeDocument/2006/math" xmlns:v="urn:schemas-microsoft-com:vml" xmlns:wp14="http://schemas.microsoft.com/office/word/2010/wordprocessingDrawing" xmlns:wp="http://schemas.openxmlformats.org/drawingml/2006/wordprocessingDrawing" xmlns:w10="urn:schemas-microsoft-com:office:word" xmlns:w="http://schemas.openxmlformats.org/wordprocessingml/2006/main" xmlns:w14="http://schemas.microsoft.com/office/word/2010/wordml" xmlns:wpg="http://schemas.microsoft.com/office/word/2010/wordprocessingGroup" xmlns:wpi="http://schemas.microsoft.com/office/word/2010/wordprocessingInk" xmlns:wne="http://schemas.microsoft.com/office/word/2006/wordml" xmlns:wps="http://schemas.microsoft.com/office/word/2010/wordprocessingShape" mc:Ignorable="w14 wp14">
   <w:abstractNum w:abstractNumId="0">
     <w:nsid w:val="03C254D7"/>
     <w:multiLevelType w:val="hybridMultilevel"/>
@@ -537,7 +676,7 @@
       </w:pPr>
     </w:pPrDefault>
   </w:docDefaults>
-  <w:latentStyles w:defLockedState="0" w:defUIPriority="99" w:defSemiHidden="1" w:defUnhideWhenUsed="1" w:defQFormat="0" w:count="276">
+  <w:latentStyles w:defLockedState="0" w:defUIPriority="99" w:defSemiHidden="1" w:defUnhideWhenUsed="1" w:defQFormat="0" w:count="267">
     <w:lsdException w:name="Normal" w:semiHidden="0" w:uiPriority="0" w:unhideWhenUsed="0" w:qFormat="1"/>
     <w:lsdException w:name="heading 1" w:semiHidden="0" w:uiPriority="9" w:unhideWhenUsed="0" w:qFormat="1"/>
     <w:lsdException w:name="heading 2" w:uiPriority="9" w:qFormat="1"/>
@@ -564,15 +703,6 @@
     <w:lsdException w:name="Strong" w:semiHidden="0" w:uiPriority="22" w:unhideWhenUsed="0" w:qFormat="1"/>
     <w:lsdException w:name="Emphasis" w:semiHidden="0" w:uiPriority="20" w:unhideWhenUsed="0" w:qFormat="1"/>
     <w:lsdException w:name="Table Grid" w:semiHidden="0" w:uiPriority="39" w:unhideWhenUsed="0"/>
-    <w:lsdException w:name="Note Level 1" w:semiHidden="0" w:unhideWhenUsed="0"/>
-    <w:lsdException w:name="Note Level 2" w:semiHidden="0" w:unhideWhenUsed="0"/>
-    <w:lsdException w:name="Note Level 3" w:semiHidden="0" w:unhideWhenUsed="0"/>
-    <w:lsdException w:name="Note Level 4" w:semiHidden="0" w:unhideWhenUsed="0"/>
-    <w:lsdException w:name="Note Level 5" w:semiHidden="0" w:unhideWhenUsed="0"/>
-    <w:lsdException w:name="Note Level 6" w:semiHidden="0" w:unhideWhenUsed="0"/>
-    <w:lsdException w:name="Note Level 7" w:semiHidden="0" w:unhideWhenUsed="0"/>
-    <w:lsdException w:name="Note Level 8" w:semiHidden="0" w:unhideWhenUsed="0"/>
-    <w:lsdException w:name="Note Level 9" w:semiHidden="0" w:unhideWhenUsed="0"/>
     <w:lsdException w:name="Placeholder Text" w:unhideWhenUsed="0"/>
     <w:lsdException w:name="No Spacing" w:semiHidden="0" w:uiPriority="1" w:unhideWhenUsed="0" w:qFormat="1"/>
     <w:lsdException w:name="Light Shading" w:semiHidden="0" w:uiPriority="60" w:unhideWhenUsed="0"/>
@@ -731,7 +861,7 @@
 </file>
 
 <file path=word/stylesWithEffects.xml><?xml version="1.0" encoding="utf-8"?>
-<w:styles xmlns:wpc="http://schemas.microsoft.com/office/word/2010/wordprocessingCanvas" xmlns:mo="http://schemas.microsoft.com/office/mac/office/2008/main" xmlns:mc="http://schemas.openxmlformats.org/markup-compatibility/2006" xmlns:mv="urn:schemas-microsoft-com:mac:vml" xmlns:o="urn:schemas-microsoft-com:office:office" xmlns:r="http://schemas.openxmlformats.org/officeDocument/2006/relationships" xmlns:m="http://schemas.openxmlformats.org/officeDocument/2006/math" xmlns:v="urn:schemas-microsoft-com:vml" xmlns:wp14="http://schemas.microsoft.com/office/word/2010/wordprocessingDrawing" xmlns:wp="http://schemas.openxmlformats.org/drawingml/2006/wordprocessingDrawing" xmlns:w10="urn:schemas-microsoft-com:office:word" xmlns:w="http://schemas.openxmlformats.org/wordprocessingml/2006/main" xmlns:w14="http://schemas.microsoft.com/office/word/2010/wordml" xmlns:wpg="http://schemas.microsoft.com/office/word/2010/wordprocessingGroup" xmlns:wpi="http://schemas.microsoft.com/office/word/2010/wordprocessingInk" xmlns:wne="http://schemas.microsoft.com/office/word/2006/wordml" xmlns:wps="http://schemas.microsoft.com/office/word/2010/wordprocessingShape" mc:Ignorable="w14 wp14">
+<w:styles xmlns:wpc="http://schemas.microsoft.com/office/word/2010/wordprocessingCanvas" xmlns:mc="http://schemas.openxmlformats.org/markup-compatibility/2006" xmlns:o="urn:schemas-microsoft-com:office:office" xmlns:r="http://schemas.openxmlformats.org/officeDocument/2006/relationships" xmlns:m="http://schemas.openxmlformats.org/officeDocument/2006/math" xmlns:v="urn:schemas-microsoft-com:vml" xmlns:wp14="http://schemas.microsoft.com/office/word/2010/wordprocessingDrawing" xmlns:wp="http://schemas.openxmlformats.org/drawingml/2006/wordprocessingDrawing" xmlns:w10="urn:schemas-microsoft-com:office:word" xmlns:w="http://schemas.openxmlformats.org/wordprocessingml/2006/main" xmlns:w14="http://schemas.microsoft.com/office/word/2010/wordml" xmlns:wpg="http://schemas.microsoft.com/office/word/2010/wordprocessingGroup" xmlns:wpi="http://schemas.microsoft.com/office/word/2010/wordprocessingInk" xmlns:wne="http://schemas.microsoft.com/office/word/2006/wordml" xmlns:wps="http://schemas.microsoft.com/office/word/2010/wordprocessingShape" mc:Ignorable="w14 wp14">
   <w:docDefaults>
     <w:rPrDefault>
       <w:rPr>
@@ -747,7 +877,7 @@
       </w:pPr>
     </w:pPrDefault>
   </w:docDefaults>
-  <w:latentStyles w:defLockedState="0" w:defUIPriority="99" w:defSemiHidden="1" w:defUnhideWhenUsed="1" w:defQFormat="0" w:count="276">
+  <w:latentStyles w:defLockedState="0" w:defUIPriority="99" w:defSemiHidden="1" w:defUnhideWhenUsed="1" w:defQFormat="0" w:count="267">
     <w:lsdException w:name="Normal" w:semiHidden="0" w:uiPriority="0" w:unhideWhenUsed="0" w:qFormat="1"/>
     <w:lsdException w:name="heading 1" w:semiHidden="0" w:uiPriority="9" w:unhideWhenUsed="0" w:qFormat="1"/>
     <w:lsdException w:name="heading 2" w:uiPriority="9" w:qFormat="1"/>
@@ -774,15 +904,6 @@
     <w:lsdException w:name="Strong" w:semiHidden="0" w:uiPriority="22" w:unhideWhenUsed="0" w:qFormat="1"/>
     <w:lsdException w:name="Emphasis" w:semiHidden="0" w:uiPriority="20" w:unhideWhenUsed="0" w:qFormat="1"/>
     <w:lsdException w:name="Table Grid" w:semiHidden="0" w:uiPriority="39" w:unhideWhenUsed="0"/>
-    <w:lsdException w:name="Note Level 1" w:semiHidden="0" w:unhideWhenUsed="0"/>
-    <w:lsdException w:name="Note Level 2" w:semiHidden="0" w:unhideWhenUsed="0"/>
-    <w:lsdException w:name="Note Level 3" w:semiHidden="0" w:unhideWhenUsed="0"/>
-    <w:lsdException w:name="Note Level 4" w:semiHidden="0" w:unhideWhenUsed="0"/>
-    <w:lsdException w:name="Note Level 5" w:semiHidden="0" w:unhideWhenUsed="0"/>
-    <w:lsdException w:name="Note Level 6" w:semiHidden="0" w:unhideWhenUsed="0"/>
-    <w:lsdException w:name="Note Level 7" w:semiHidden="0" w:unhideWhenUsed="0"/>
-    <w:lsdException w:name="Note Level 8" w:semiHidden="0" w:unhideWhenUsed="0"/>
-    <w:lsdException w:name="Note Level 9" w:semiHidden="0" w:unhideWhenUsed="0"/>
     <w:lsdException w:name="Placeholder Text" w:unhideWhenUsed="0"/>
     <w:lsdException w:name="No Spacing" w:semiHidden="0" w:uiPriority="1" w:unhideWhenUsed="0" w:qFormat="1"/>
     <w:lsdException w:name="Light Shading" w:semiHidden="0" w:uiPriority="60" w:unhideWhenUsed="0"/>
@@ -1195,7 +1316,7 @@
   <a:extraClrSchemeLst/>
   <a:extLst>
     <a:ext uri="{05A4C25C-085E-4340-85A3-A5531E510DB2}">
-      <thm15:themeFamily xmlns:thm15="http://schemas.microsoft.com/office/thememl/2012/main" xmlns="" name="Office Theme" id="{62F939B6-93AF-4DB8-9C6B-D6C7DFDC589F}" vid="{4A3C46E8-61CC-4603-A589-7422A47A8E4A}"/>
+      <thm15:themeFamily xmlns="" xmlns:thm15="http://schemas.microsoft.com/office/thememl/2012/main" name="Office Theme" id="{62F939B6-93AF-4DB8-9C6B-D6C7DFDC589F}" vid="{4A3C46E8-61CC-4603-A589-7422A47A8E4A}"/>
     </a:ext>
   </a:extLst>
 </a:theme>

</xml_diff>

<commit_message>
UPDATED TODO!!! check it out
</commit_message>
<xml_diff>
--- a/TODO.docx
+++ b/TODO.docx
@@ -243,6 +243,9 @@
         </w:numPr>
       </w:pPr>
       <w:r>
+        <w:t>DONE? – STEPHEN(he did it? Pictures looks alright but we will check again on north)</w:t>
+      </w:r>
+      <w:r>
         <w:t xml:space="preserve"> </w:t>
       </w:r>
     </w:p>
@@ -278,27 +281,45 @@
         </w:numPr>
       </w:pPr>
       <w:r>
+        <w:t xml:space="preserve">DONE—STEPHEN(updated in </w:t>
+      </w:r>
+      <w:proofErr w:type="spellStart"/>
+      <w:r>
+        <w:t>startFrame</w:t>
+      </w:r>
+      <w:proofErr w:type="spellEnd"/>
+      <w:r>
+        <w:t xml:space="preserve"> and </w:t>
+      </w:r>
+      <w:proofErr w:type="spellStart"/>
+      <w:r>
+        <w:t>aboutWin</w:t>
+      </w:r>
+      <w:proofErr w:type="spellEnd"/>
+      <w:r>
+        <w:t>)</w:t>
+      </w:r>
+    </w:p>
+    <w:p>
+      <w:pPr>
+        <w:pStyle w:val="ListParagraph"/>
+        <w:numPr>
+          <w:ilvl w:val="0"/>
+          <w:numId w:val="2"/>
+        </w:numPr>
+      </w:pPr>
+    </w:p>
+    <w:p>
+      <w:pPr>
+        <w:pStyle w:val="ListParagraph"/>
+        <w:numPr>
+          <w:ilvl w:val="0"/>
+          <w:numId w:val="2"/>
+        </w:numPr>
+      </w:pPr>
+      <w:r>
         <w:t xml:space="preserve"> </w:t>
       </w:r>
-      <w:r>
-        <w:t xml:space="preserve">DONE—STEPHEN(updated in </w:t>
-      </w:r>
-      <w:proofErr w:type="spellStart"/>
-      <w:r>
-        <w:t>startFrame</w:t>
-      </w:r>
-      <w:proofErr w:type="spellEnd"/>
-      <w:r>
-        <w:t xml:space="preserve"> and </w:t>
-      </w:r>
-      <w:proofErr w:type="spellStart"/>
-      <w:r>
-        <w:t>aboutWin</w:t>
-      </w:r>
-      <w:proofErr w:type="spellEnd"/>
-      <w:r>
-        <w:t>)</w:t>
-      </w:r>
     </w:p>
     <w:p>
       <w:pPr>
@@ -308,6 +329,42 @@
           <w:numId w:val="2"/>
         </w:numPr>
       </w:pPr>
+      <w:r>
+        <w:t xml:space="preserve">DONE </w:t>
+      </w:r>
+      <w:r>
+        <w:t xml:space="preserve">– </w:t>
+      </w:r>
+      <w:r>
+        <w:t>ASHER (</w:t>
+      </w:r>
+      <w:proofErr w:type="spellStart"/>
+      <w:r>
+        <w:t>its</w:t>
+      </w:r>
+      <w:proofErr w:type="spellEnd"/>
+      <w:r>
+        <w:t xml:space="preserve"> all in the frame class in the middle) also</w:t>
+      </w:r>
+      <w:r>
+        <w:t xml:space="preserve"> touched </w:t>
+      </w:r>
+      <w:proofErr w:type="spellStart"/>
+      <w:r>
+        <w:t>imageDrag</w:t>
+      </w:r>
+      <w:proofErr w:type="spellEnd"/>
+      <w:r>
+        <w:t xml:space="preserve"> for </w:t>
+      </w:r>
+      <w:proofErr w:type="spellStart"/>
+      <w:r>
+        <w:t>separatei</w:t>
+      </w:r>
+      <w:r>
+        <w:t>ssue</w:t>
+      </w:r>
+      <w:proofErr w:type="spellEnd"/>
     </w:p>
     <w:p>
       <w:pPr>
@@ -318,8 +375,42 @@
         </w:numPr>
       </w:pPr>
       <w:r>
+        <w:t>DONE – ASHER (</w:t>
+      </w:r>
+      <w:proofErr w:type="spellStart"/>
+      <w:r>
+        <w:t>its</w:t>
+      </w:r>
+      <w:proofErr w:type="spellEnd"/>
+      <w:r>
+        <w:t xml:space="preserve"> all over the server</w:t>
+      </w:r>
+      <w:r>
+        <w:t xml:space="preserve">) I think </w:t>
+      </w:r>
+      <w:proofErr w:type="spellStart"/>
+      <w:r>
+        <w:t>its</w:t>
+      </w:r>
+      <w:proofErr w:type="spellEnd"/>
+      <w:r>
+        <w:t xml:space="preserve"> fast now</w:t>
+      </w:r>
+    </w:p>
+    <w:p>
+      <w:pPr>
+        <w:pStyle w:val="ListParagraph"/>
+        <w:numPr>
+          <w:ilvl w:val="0"/>
+          <w:numId w:val="2"/>
+        </w:numPr>
+      </w:pPr>
+      <w:r>
         <w:t xml:space="preserve"> </w:t>
       </w:r>
+      <w:r>
+        <w:t>DONE – ASHER (we now send wins, loses, and average score)</w:t>
+      </w:r>
     </w:p>
     <w:p>
       <w:pPr>
@@ -330,23 +421,7 @@
         </w:numPr>
       </w:pPr>
       <w:r>
-        <w:t>DONE - ASHER (</w:t>
-      </w:r>
-      <w:proofErr w:type="spellStart"/>
-      <w:r>
-        <w:t>its</w:t>
-      </w:r>
-      <w:proofErr w:type="spellEnd"/>
-      <w:r>
-        <w:t xml:space="preserve"> all in the frame class in the middle) also touched </w:t>
-      </w:r>
-      <w:proofErr w:type="spellStart"/>
-      <w:r>
-        <w:t>imageDrag</w:t>
-      </w:r>
-      <w:proofErr w:type="spellEnd"/>
-      <w:r>
-        <w:t xml:space="preserve"> for separate issue</w:t>
+        <w:t>DONE – ASHER (it loads simply based on players username)</w:t>
       </w:r>
     </w:p>
     <w:p>
@@ -358,16 +433,29 @@
         </w:numPr>
       </w:pPr>
       <w:r>
-        <w:t>DONE – ASHER (</w:t>
-      </w:r>
-      <w:proofErr w:type="spellStart"/>
-      <w:r>
-        <w:t>its</w:t>
-      </w:r>
-      <w:proofErr w:type="spellEnd"/>
-      <w:r>
-        <w:t xml:space="preserve"> all over the server but there is a lot of waiting right now, need to discuss potential fixes</w:t>
-      </w:r>
+        <w:t>DONE – ASHER (we now have a blank avatar if name not recognized you guys can try it out)</w:t>
+      </w:r>
+    </w:p>
+    <w:p>
+      <w:pPr>
+        <w:pStyle w:val="ListParagraph"/>
+        <w:numPr>
+          <w:ilvl w:val="0"/>
+          <w:numId w:val="2"/>
+        </w:numPr>
+      </w:pPr>
+      <w:r>
+        <w:t>DONE? – ASHER (I believe I did this but I haven’t checked every possible ordering of events)</w:t>
+      </w:r>
+    </w:p>
+    <w:p>
+      <w:pPr>
+        <w:pStyle w:val="ListParagraph"/>
+        <w:numPr>
+          <w:ilvl w:val="0"/>
+          <w:numId w:val="2"/>
+        </w:numPr>
+      </w:pPr>
       <w:r>
         <w:t xml:space="preserve"> </w:t>
       </w:r>
@@ -381,73 +469,7 @@
         </w:numPr>
       </w:pPr>
       <w:r>
-        <w:t xml:space="preserve"> </w:t>
-      </w:r>
-    </w:p>
-    <w:p>
-      <w:pPr>
-        <w:pStyle w:val="ListParagraph"/>
-        <w:numPr>
-          <w:ilvl w:val="0"/>
-          <w:numId w:val="2"/>
-        </w:numPr>
-      </w:pPr>
-      <w:r>
-        <w:t xml:space="preserve"> </w:t>
-      </w:r>
-      <w:r>
-        <w:t>DONE – ASHER (it loads simply based on players username)</w:t>
-      </w:r>
-    </w:p>
-    <w:p>
-      <w:pPr>
-        <w:pStyle w:val="ListParagraph"/>
-        <w:numPr>
-          <w:ilvl w:val="0"/>
-          <w:numId w:val="2"/>
-        </w:numPr>
-      </w:pPr>
-      <w:r>
-        <w:t xml:space="preserve"> </w:t>
-      </w:r>
-      <w:r>
-        <w:t>DONE – ASHER (we now have a blank avatar if name not recognized you guys can try it out)</w:t>
-      </w:r>
-    </w:p>
-    <w:p>
-      <w:pPr>
-        <w:pStyle w:val="ListParagraph"/>
-        <w:numPr>
-          <w:ilvl w:val="0"/>
-          <w:numId w:val="2"/>
-        </w:numPr>
-      </w:pPr>
-      <w:r>
-        <w:t>DONE? – ASHER (I believe I did this but I haven’t checked every possible ordering of events)</w:t>
-      </w:r>
-    </w:p>
-    <w:p>
-      <w:pPr>
-        <w:pStyle w:val="ListParagraph"/>
-        <w:numPr>
-          <w:ilvl w:val="0"/>
-          <w:numId w:val="2"/>
-        </w:numPr>
-      </w:pPr>
-      <w:r>
         <w:lastRenderedPageBreak/>
-        <w:t xml:space="preserve"> </w:t>
-      </w:r>
-    </w:p>
-    <w:p>
-      <w:pPr>
-        <w:pStyle w:val="ListParagraph"/>
-        <w:numPr>
-          <w:ilvl w:val="0"/>
-          <w:numId w:val="2"/>
-        </w:numPr>
-      </w:pPr>
-      <w:r>
         <w:t>2</w:t>
       </w:r>
       <w:r>
@@ -1316,7 +1338,7 @@
   <a:extraClrSchemeLst/>
   <a:extLst>
     <a:ext uri="{05A4C25C-085E-4340-85A3-A5531E510DB2}">
-      <thm15:themeFamily xmlns="" xmlns:thm15="http://schemas.microsoft.com/office/thememl/2012/main" name="Office Theme" id="{62F939B6-93AF-4DB8-9C6B-D6C7DFDC589F}" vid="{4A3C46E8-61CC-4603-A589-7422A47A8E4A}"/>
+      <thm15:themeFamily xmlns:thm15="http://schemas.microsoft.com/office/thememl/2012/main" xmlns="" name="Office Theme" id="{62F939B6-93AF-4DB8-9C6B-D6C7DFDC589F}" vid="{4A3C46E8-61CC-4603-A589-7422A47A8E4A}"/>
     </a:ext>
   </a:extLst>
 </a:theme>

</xml_diff>